<commit_message>
fixed toggle bit docs for RC6-6-32
Had incorrectly identified tunnel bit for MCE RC6-6-32 protocol.
Affected only documentation and one example sketch. Did not impact core
code.
</commit_message>
<xml_diff>
--- a/IRLib2/manuals/IRLibReference.docx
+++ b/IRLib2/manuals/IRLibReference.docx
@@ -324,6 +324,45 @@
       </w:r>
     </w:p>
     <w:p>
+      <w:r>
+        <w:tab/>
+        <w:t xml:space="preserve">This document is current for the original release of </w:t>
+      </w:r>
+      <w:r>
+        <w:t>IRLib</w:t>
+      </w:r>
+      <w:r>
+        <w:t>2 and may not be fully updated if there are minor bug fix releases. Always see CHANGELOG.txt for the latest information.</w:t>
+      </w:r>
+    </w:p>
+    <w:p>
+      <w:r>
+        <w:tab/>
+        <w:t xml:space="preserve">The entire package of code, sample programs, and this documentation </w:t>
+      </w:r>
+      <w:r>
+        <w:t xml:space="preserve">is </w:t>
+      </w:r>
+      <w:r>
+        <w:t xml:space="preserve">copyright </w:t>
+      </w:r>
+      <w:r>
+        <w:rPr>
+          <w:rFonts w:cs="Arial"/>
+        </w:rPr>
+        <w:t>©</w:t>
+      </w:r>
+      <w:r>
+        <w:t xml:space="preserve">2016 by Chris Young and released under the </w:t>
+      </w:r>
+      <w:r>
+        <w:t>GNU GENERAL PUBLIC LICENSE Version 3. See LICENSE.txt for a copy of the license.</w:t>
+      </w:r>
+      <w:r>
+        <w:t xml:space="preserve"> Also see COPYRIGHT.txt for more information including acknowledgment of major contributors to this package.</w:t>
+      </w:r>
+    </w:p>
+    <w:p>
       <w:pPr>
         <w:pStyle w:val="Heading1"/>
       </w:pPr>
@@ -414,7 +453,13 @@
         <w:t xml:space="preserve">1.1 </w:t>
       </w:r>
       <w:r>
-        <w:t>Receiver Classes</w:t>
+        <w:t>R</w:t>
+      </w:r>
+      <w:r>
+        <w:t>eceiver</w:t>
+      </w:r>
+      <w:r>
+        <w:t xml:space="preserve"> Classes</w:t>
       </w:r>
     </w:p>
     <w:p>
@@ -518,6 +563,7 @@
         <w:ind w:firstLine="720"/>
       </w:pPr>
       <w:r>
+        <w:lastRenderedPageBreak/>
         <w:t xml:space="preserve">The output of the receiver is connected to one of the digital input pins of your Arduino. </w:t>
       </w:r>
       <w:r>
@@ -574,7 +620,6 @@
         <w:rPr>
           <w:noProof/>
         </w:rPr>
-        <w:lastRenderedPageBreak/>
         <w:drawing>
           <wp:inline distT="0" distB="0" distL="0" distR="0">
             <wp:extent cx="5943600" cy="4457700"/>
@@ -766,6 +811,7 @@
         </w:numPr>
       </w:pPr>
       <w:r>
+        <w:lastRenderedPageBreak/>
         <w:t>IRLibFreq</w:t>
       </w:r>
       <w:r>
@@ -820,285 +866,282 @@
         <w:t xml:space="preserve"> header file. </w:t>
       </w:r>
       <w:r>
-        <w:t xml:space="preserve">You pass the pin number to which you receiver </w:t>
-      </w:r>
+        <w:t xml:space="preserve">You pass the pin number to which you receiver device is connected in the constructor of the object. </w:t>
+      </w:r>
+      <w:r>
+        <w:t>For example to use the IRrecv receiver you would do the following…</w:t>
+      </w:r>
+    </w:p>
+    <w:p>
+      <w:pPr>
+        <w:pStyle w:val="Code"/>
+      </w:pPr>
+      <w:r>
+        <w:t>#include &lt;</w:t>
+      </w:r>
+      <w:r>
+        <w:t>IRLib</w:t>
+      </w:r>
+      <w:r>
+        <w:t>Recv.h&gt;</w:t>
+      </w:r>
+    </w:p>
+    <w:p>
+      <w:pPr>
+        <w:pStyle w:val="Code"/>
+      </w:pPr>
+      <w:r>
+        <w:t>IRrecv myReceiver(2);//</w:t>
+      </w:r>
+      <w:r>
+        <w:t>create instance of receiver using pin 2</w:t>
+      </w:r>
+    </w:p>
+    <w:p>
+      <w:r>
+        <w:tab/>
+      </w:r>
+      <w:r>
+        <w:t>Similarly for the PCI version you would do…</w:t>
+      </w:r>
+    </w:p>
+    <w:p>
+      <w:pPr>
+        <w:pStyle w:val="Code"/>
+      </w:pPr>
+      <w:r>
+        <w:t>#include &lt;</w:t>
+      </w:r>
+      <w:r>
+        <w:t>IRLib</w:t>
+      </w:r>
+      <w:r>
+        <w:t>RecvPCI.h&gt;</w:t>
+      </w:r>
+    </w:p>
+    <w:p>
+      <w:pPr>
+        <w:pStyle w:val="Code"/>
+      </w:pPr>
+      <w:r>
+        <w:t>IRrecvPCI myReceiver(2);//create instance of receiver using pin 2</w:t>
+      </w:r>
+    </w:p>
+    <w:p>
+      <w:pPr>
+        <w:ind w:firstLine="720"/>
+      </w:pPr>
+      <w:r>
+        <w:t>And finally the "loop" version would be…</w:t>
+      </w:r>
+    </w:p>
+    <w:p>
+      <w:pPr>
+        <w:pStyle w:val="Code"/>
+      </w:pPr>
+      <w:r>
+        <w:t>#include &lt;</w:t>
+      </w:r>
+      <w:r>
+        <w:t>IRLib</w:t>
+      </w:r>
+      <w:r>
+        <w:t>RecvLoop.h&gt;</w:t>
+      </w:r>
+    </w:p>
+    <w:p>
+      <w:pPr>
+        <w:pStyle w:val="Code"/>
+      </w:pPr>
+      <w:r>
+        <w:t>IRrecvLoop myReceiver(2);//create instance of receiver using pin 2</w:t>
+      </w:r>
+    </w:p>
+    <w:p>
+      <w:r>
+        <w:tab/>
+        <w:t xml:space="preserve">You can </w:t>
+      </w:r>
+      <w:r>
+        <w:t xml:space="preserve">name the </w:t>
+      </w:r>
+      <w:r>
+        <w:t xml:space="preserve">receiver object anything </w:t>
+      </w:r>
+      <w:r>
+        <w:t xml:space="preserve">you want </w:t>
+      </w:r>
+      <w:r>
+        <w:t xml:space="preserve">but to simplify our explanations we will presume that you have created a receiver object named "myReceiver". </w:t>
+      </w:r>
+      <w:r>
+        <w:t xml:space="preserve">Although the library implements three different extensions to the base receiver class, </w:t>
+      </w:r>
+      <w:r>
+        <w:t>y</w:t>
+      </w:r>
+      <w:r>
+        <w:t>ou should have one and only one instance of a receiver class in your program</w:t>
+      </w:r>
+      <w:r>
+        <w:t>. This is b</w:t>
+      </w:r>
+      <w:r>
+        <w:t xml:space="preserve">ecause all </w:t>
+      </w:r>
+      <w:r>
+        <w:t xml:space="preserve">of </w:t>
+      </w:r>
+      <w:r>
+        <w:t xml:space="preserve">the classes </w:t>
+      </w:r>
+      <w:r>
+        <w:t xml:space="preserve">share one set of </w:t>
+      </w:r>
+      <w:r>
+        <w:t xml:space="preserve">global data and methods </w:t>
+      </w:r>
+      <w:r>
+        <w:t xml:space="preserve">in </w:t>
+      </w:r>
+      <w:r>
+        <w:t>c</w:t>
+      </w:r>
+      <w:r>
+        <w:t>ommon</w:t>
+      </w:r>
+      <w:r>
+        <w:t>. The data must be declared globally in the library because it is accessed by interrupt service routines</w:t>
+      </w:r>
+      <w:r>
+        <w:t xml:space="preserve"> (called ISR routines)</w:t>
+      </w:r>
+      <w:r>
+        <w:t xml:space="preserve">. The structure </w:t>
+      </w:r>
+      <w:r>
+        <w:t>of an interrupt service routine</w:t>
+      </w:r>
+      <w:r>
+        <w:t xml:space="preserve"> does not allow for the passing of any parameters. Therefore any data that the ISR accesses must be global.</w:t>
+      </w:r>
+      <w:r>
+        <w:t xml:space="preserve"> It is possible to </w:t>
+      </w:r>
+      <w:r>
+        <w:t xml:space="preserve">create </w:t>
+      </w:r>
+      <w:r>
+        <w:t>both a receiver</w:t>
+      </w:r>
+      <w:r>
+        <w:t xml:space="preserve"> object</w:t>
+      </w:r>
+      <w:r>
+        <w:t xml:space="preserve"> and the frequency detection </w:t>
+      </w:r>
+      <w:r>
+        <w:t>object but you should have no more than one of each</w:t>
+      </w:r>
+      <w:r>
+        <w:t>.</w:t>
+      </w:r>
+    </w:p>
+    <w:p>
+      <w:pPr>
+        <w:ind w:firstLine="720"/>
+      </w:pPr>
+      <w:r>
+        <w:t xml:space="preserve">The data is stored in an array of </w:t>
+      </w:r>
+      <w:r>
+        <w:t>uint16_t</w:t>
+      </w:r>
+      <w:r>
+        <w:t xml:space="preserve"> </w:t>
+      </w:r>
+      <w:r>
+        <w:t>values. The first element of the array is the number of microseconds from the time the</w:t>
+      </w:r>
+      <w:r>
+        <w:t xml:space="preserve"> </w:t>
+      </w:r>
+      <w:r>
+        <w:t xml:space="preserve">receiver is enabled until the time the first mark is received. This gap is typically discarded by the decoding routines. From there on, odd-numbered elements of the array </w:t>
+      </w:r>
+      <w:r>
+        <w:t>contain the duration</w:t>
+      </w:r>
+      <w:r>
+        <w:t xml:space="preserve"> of the marks and even-numbered elements contain the duration of the spaces.</w:t>
+      </w:r>
+    </w:p>
+    <w:p>
+      <w:r>
+        <w:tab/>
+        <w:t>Most of the receiver classes are interrupt driven</w:t>
+      </w:r>
+      <w:r>
+        <w:t xml:space="preserve">. This </w:t>
+      </w:r>
+      <w:r>
+        <w:t xml:space="preserve">means </w:t>
+      </w:r>
+      <w:r>
+        <w:t xml:space="preserve">that </w:t>
+      </w:r>
+      <w:r>
+        <w:t>once they are initialized</w:t>
+      </w:r>
+      <w:r>
+        <w:t>,</w:t>
+      </w:r>
+      <w:r>
+        <w:t xml:space="preserve"> you can go off and do whatever you want until a complete sequence has been received. You determine when the sequence is complete by polling the method </w:t>
+      </w:r>
+      <w:r>
+        <w:t>getResults</w:t>
+      </w:r>
+      <w:r>
+        <w:t>()</w:t>
+      </w:r>
+      <w:r>
+        <w:t xml:space="preserve"> and when it returns true you can then obtain the results. Once a complete sequence has been received, the receiver class ignores any subsequent signals until it is reinitialized by you. However the IRrecvLoop is not interrupt driven</w:t>
+      </w:r>
+      <w:r>
+        <w:t xml:space="preserve">. It does nothing until you </w:t>
+      </w:r>
+      <w:r>
+        <w:t xml:space="preserve">call </w:t>
+      </w:r>
+      <w:r>
+        <w:t>getResults</w:t>
+      </w:r>
+      <w:r>
+        <w:t>()</w:t>
+      </w:r>
+      <w:r>
+        <w:t>. I</w:t>
+      </w:r>
+      <w:r>
+        <w:t xml:space="preserve">t </w:t>
+      </w:r>
+      <w:r>
+        <w:t xml:space="preserve">then </w:t>
+      </w:r>
+      <w:r>
+        <w:t>sits in a tight loop and does not release control back to you until the complete signal has been received.</w:t>
+      </w:r>
+    </w:p>
+    <w:p>
+      <w:r>
+        <w:tab/>
+        <w:t>You should read the next section about the base class because most of the methods work identically regardless of which derived class you actually instantiate. You should then read the section on the class which you are going to use so that you will understand the class specific issues.</w:t>
+      </w:r>
+    </w:p>
+    <w:p>
       <w:r>
         <w:lastRenderedPageBreak/>
-        <w:t xml:space="preserve">device is connected in the constructor of the object. </w:t>
-      </w:r>
-      <w:r>
-        <w:t>For example to use the IRrecv receiver you would do the following…</w:t>
-      </w:r>
-    </w:p>
-    <w:p>
-      <w:pPr>
-        <w:pStyle w:val="Code"/>
-      </w:pPr>
-      <w:r>
-        <w:t>#include &lt;</w:t>
-      </w:r>
-      <w:r>
-        <w:t>IRLib</w:t>
-      </w:r>
-      <w:r>
-        <w:t>Recv.h&gt;</w:t>
-      </w:r>
-    </w:p>
-    <w:p>
-      <w:pPr>
-        <w:pStyle w:val="Code"/>
-      </w:pPr>
-      <w:r>
-        <w:t>IRrecv myReceiver(2);//</w:t>
-      </w:r>
-      <w:r>
-        <w:t>create instance of receiver using pin 2</w:t>
-      </w:r>
-    </w:p>
-    <w:p>
-      <w:r>
-        <w:tab/>
-      </w:r>
-      <w:r>
-        <w:t>Similarly for the PCI version you would do…</w:t>
-      </w:r>
-    </w:p>
-    <w:p>
-      <w:pPr>
-        <w:pStyle w:val="Code"/>
-      </w:pPr>
-      <w:r>
-        <w:t>#include &lt;</w:t>
-      </w:r>
-      <w:r>
-        <w:t>IRLib</w:t>
-      </w:r>
-      <w:r>
-        <w:t>RecvPCI.h&gt;</w:t>
-      </w:r>
-    </w:p>
-    <w:p>
-      <w:pPr>
-        <w:pStyle w:val="Code"/>
-      </w:pPr>
-      <w:r>
-        <w:t>IRrecvPCI myReceiver(2);//create instance of receiver using pin 2</w:t>
-      </w:r>
-    </w:p>
-    <w:p>
-      <w:pPr>
-        <w:ind w:firstLine="720"/>
-      </w:pPr>
-      <w:r>
-        <w:t>And finally the "loop" version would be…</w:t>
-      </w:r>
-    </w:p>
-    <w:p>
-      <w:pPr>
-        <w:pStyle w:val="Code"/>
-      </w:pPr>
-      <w:r>
-        <w:t>#include &lt;</w:t>
-      </w:r>
-      <w:r>
-        <w:t>IRLib</w:t>
-      </w:r>
-      <w:r>
-        <w:t>RecvLoop.h&gt;</w:t>
-      </w:r>
-    </w:p>
-    <w:p>
-      <w:pPr>
-        <w:pStyle w:val="Code"/>
-      </w:pPr>
-      <w:r>
-        <w:t>IRrecvLoop myReceiver(2);//create instance of receiver using pin 2</w:t>
-      </w:r>
-    </w:p>
-    <w:p>
-      <w:r>
-        <w:tab/>
-        <w:t xml:space="preserve">You can </w:t>
-      </w:r>
-      <w:r>
-        <w:t xml:space="preserve">name the </w:t>
-      </w:r>
-      <w:r>
-        <w:t xml:space="preserve">receiver object anything </w:t>
-      </w:r>
-      <w:r>
-        <w:t xml:space="preserve">you want </w:t>
-      </w:r>
-      <w:r>
-        <w:t xml:space="preserve">but to simplify our explanations we will presume that you have created a receiver object named "myReceiver". </w:t>
-      </w:r>
-      <w:r>
-        <w:t xml:space="preserve">Although the library implements three different extensions to the base receiver class, </w:t>
-      </w:r>
-      <w:r>
-        <w:t>y</w:t>
-      </w:r>
-      <w:r>
-        <w:t>ou should have one and only one instance of a receiver class in your program</w:t>
-      </w:r>
-      <w:r>
-        <w:t>. This is b</w:t>
-      </w:r>
-      <w:r>
-        <w:t xml:space="preserve">ecause all </w:t>
-      </w:r>
-      <w:r>
-        <w:t xml:space="preserve">of </w:t>
-      </w:r>
-      <w:r>
-        <w:t xml:space="preserve">the classes </w:t>
-      </w:r>
-      <w:r>
-        <w:t xml:space="preserve">share one set of </w:t>
-      </w:r>
-      <w:r>
-        <w:t xml:space="preserve">global data and methods </w:t>
-      </w:r>
-      <w:r>
-        <w:t xml:space="preserve">in </w:t>
-      </w:r>
-      <w:r>
-        <w:t>c</w:t>
-      </w:r>
-      <w:r>
-        <w:t>ommon</w:t>
-      </w:r>
-      <w:r>
-        <w:t>. The data must be declared globally in the library because it is accessed by interrupt service routines</w:t>
-      </w:r>
-      <w:r>
-        <w:t xml:space="preserve"> (called ISR routines)</w:t>
-      </w:r>
-      <w:r>
-        <w:t xml:space="preserve">. The structure </w:t>
-      </w:r>
-      <w:r>
-        <w:t>of an interrupt service routine</w:t>
-      </w:r>
-      <w:r>
-        <w:t xml:space="preserve"> does not allow for the passing of any parameters. Therefore any data that the ISR accesses must be global.</w:t>
-      </w:r>
-      <w:r>
-        <w:t xml:space="preserve"> It is possible to </w:t>
-      </w:r>
-      <w:r>
-        <w:t xml:space="preserve">create </w:t>
-      </w:r>
-      <w:r>
-        <w:t>both a receiver</w:t>
-      </w:r>
-      <w:r>
-        <w:t xml:space="preserve"> object</w:t>
-      </w:r>
-      <w:r>
-        <w:t xml:space="preserve"> and the frequency detection </w:t>
-      </w:r>
-      <w:r>
-        <w:t>object but you should have no more than one of each</w:t>
-      </w:r>
-      <w:r>
-        <w:t>.</w:t>
-      </w:r>
-    </w:p>
-    <w:p>
-      <w:pPr>
-        <w:ind w:firstLine="720"/>
-      </w:pPr>
-      <w:r>
-        <w:t xml:space="preserve">The data is stored in an array of </w:t>
-      </w:r>
-      <w:r>
-        <w:t>uint16_t</w:t>
-      </w:r>
-      <w:r>
-        <w:t xml:space="preserve"> </w:t>
-      </w:r>
-      <w:r>
-        <w:t>values. The first element of the array is the number of microseconds from the time the</w:t>
-      </w:r>
-      <w:r>
-        <w:t xml:space="preserve"> </w:t>
-      </w:r>
-      <w:r>
-        <w:t xml:space="preserve">receiver is enabled until the time the first mark is received. This gap is typically discarded by the decoding routines. From there on, odd-numbered elements of the array </w:t>
-      </w:r>
-      <w:r>
-        <w:t>contain the duration</w:t>
-      </w:r>
-      <w:r>
-        <w:t xml:space="preserve"> of the marks and even-numbered elements contain the duration of the spaces.</w:t>
-      </w:r>
-    </w:p>
-    <w:p>
-      <w:r>
-        <w:tab/>
-        <w:t>Most of the receiver classes are interrupt driven</w:t>
-      </w:r>
-      <w:r>
-        <w:t xml:space="preserve">. This </w:t>
-      </w:r>
-      <w:r>
-        <w:t xml:space="preserve">means </w:t>
-      </w:r>
-      <w:r>
-        <w:t xml:space="preserve">that </w:t>
-      </w:r>
-      <w:r>
-        <w:t>once they are initialized</w:t>
-      </w:r>
-      <w:r>
-        <w:t>,</w:t>
-      </w:r>
-      <w:r>
-        <w:t xml:space="preserve"> you can go off and do whatever you want until a complete sequence has been received. You determine when the sequence is complete by polling the method </w:t>
-      </w:r>
-      <w:r>
-        <w:t>getResults</w:t>
-      </w:r>
-      <w:r>
-        <w:t>()</w:t>
-      </w:r>
-      <w:r>
-        <w:t xml:space="preserve"> and when it returns true you can then obtain the results. Once a complete sequence has been received, the receiver class ignores any subsequent signals until it is reinitialized by you. However the IRrecvLoop is not interrupt driven</w:t>
-      </w:r>
-      <w:r>
-        <w:t xml:space="preserve">. It does nothing until you </w:t>
-      </w:r>
-      <w:r>
-        <w:t xml:space="preserve">call </w:t>
-      </w:r>
-      <w:r>
-        <w:t>getResults</w:t>
-      </w:r>
-      <w:r>
-        <w:t>()</w:t>
-      </w:r>
-      <w:r>
-        <w:t>. I</w:t>
-      </w:r>
-      <w:r>
-        <w:t xml:space="preserve">t </w:t>
-      </w:r>
-      <w:r>
-        <w:t xml:space="preserve">then </w:t>
-      </w:r>
-      <w:r>
-        <w:t>sits in a tight loop and does not release control back to you until the complete signal has been received.</w:t>
-      </w:r>
-    </w:p>
-    <w:p>
-      <w:r>
-        <w:tab/>
-        <w:t>You should read the next section about the base class because most of the methods work identically regardless of which derived class you actually instantiate. You should then read the section on the class which you are going to use so that you will understand the class specific issues.</w:t>
-      </w:r>
-    </w:p>
-    <w:p>
-      <w:r>
         <w:tab/>
         <w:t>Here is an extremely simple sample sketch showing the use of the IRrecv class. Either of the other two classes could be substituted in this example. You may wish to refer to this sample code while reading the description of the methods.</w:t>
       </w:r>
@@ -1119,7 +1162,6 @@
         <w:pStyle w:val="Code"/>
       </w:pPr>
       <w:r>
-        <w:lastRenderedPageBreak/>
         <w:t>IRrecv MyReceiver(2);</w:t>
       </w:r>
       <w:r>
@@ -1537,6 +1579,7 @@
     </w:p>
     <w:p>
       <w:r>
+        <w:lastRenderedPageBreak/>
         <w:tab/>
         <w:t xml:space="preserve">The value passed is the pin number to which the receiver is connected. </w:t>
       </w:r>
@@ -1553,7 +1596,6 @@
         <w:t xml:space="preserve">pin number but now all receiver classes consistently have the pin number as its only parameter. </w:t>
       </w:r>
       <w:r>
-        <w:lastRenderedPageBreak/>
         <w:t xml:space="preserve">Creating an instance of the receiver class does not enable the receiving of data. You must enable the receiver by calling </w:t>
       </w:r>
       <w:r>
@@ -1804,7 +1846,11 @@
         <w:t>()</w:t>
       </w:r>
       <w:r>
-        <w:t xml:space="preserve"> will multiply the values in the array by 50 to convert them into actual microseconds. The other two receiver classes use the default multiplier 1 because they record actual microseconds </w:t>
+        <w:t xml:space="preserve"> will multiply the values in the array by 50 to convert them into actual microseconds. The other two receiver classes use the default multiplier 1 because they </w:t>
+      </w:r>
+      <w:r>
+        <w:lastRenderedPageBreak/>
+        <w:t xml:space="preserve">record actual microseconds </w:t>
       </w:r>
       <w:r>
         <w:t xml:space="preserve">and </w:t>
@@ -1827,223 +1873,223 @@
         <w:ind w:firstLine="720"/>
       </w:pPr>
       <w:r>
+        <w:t xml:space="preserve">When a complete sequence has been received by the class it does not continue recording signals. It also does not </w:t>
+      </w:r>
+      <w:r>
+        <w:t xml:space="preserve">normally </w:t>
+      </w:r>
+      <w:r>
+        <w:t xml:space="preserve">resume recording once you have called </w:t>
+      </w:r>
+      <w:r>
+        <w:t>getResults</w:t>
+      </w:r>
+      <w:r>
+        <w:t>()</w:t>
+      </w:r>
+      <w:r>
+        <w:t xml:space="preserve"> because your decoder may be using the same array as the receiver and you do not want the receiver overwriting the array before you get it decoded.</w:t>
+      </w:r>
+    </w:p>
+    <w:p>
+      <w:pPr>
+        <w:ind w:firstLine="720"/>
+      </w:pPr>
+      <w:r>
+        <w:t xml:space="preserve">To resume receiving data you must </w:t>
+      </w:r>
+      <w:r>
+        <w:t>again call "enableIRIn()".</w:t>
+      </w:r>
+    </w:p>
+    <w:p>
+      <w:pPr>
+        <w:pStyle w:val="Heading4"/>
+      </w:pPr>
+      <w:r>
+        <w:t xml:space="preserve">1.1.2.4 Method </w:t>
+      </w:r>
+      <w:r>
+        <w:t>enableAutoResume</w:t>
+      </w:r>
+    </w:p>
+    <w:p>
+      <w:r>
+        <w:tab/>
+        <w:t xml:space="preserve">All three receiver classes capture their data in a globally declared buffer </w:t>
+      </w:r>
+      <w:r>
+        <w:t>we will describe</w:t>
+      </w:r>
+      <w:r>
+        <w:t xml:space="preserve"> as the "receiver buffer". The decoders access that data through</w:t>
+      </w:r>
+      <w:r>
+        <w:t xml:space="preserve"> a pointer which points to</w:t>
+      </w:r>
+      <w:r>
+        <w:t xml:space="preserve"> what we will describe as the "decoder buffer". Normally the decoder buffer </w:t>
+      </w:r>
+      <w:r>
+        <w:t xml:space="preserve">pointer </w:t>
+      </w:r>
+      <w:r>
+        <w:t xml:space="preserve">points to the receiver buffer so they </w:t>
+      </w:r>
+      <w:r>
+        <w:t>essentially</w:t>
+      </w:r>
+      <w:r>
+        <w:t xml:space="preserve"> </w:t>
+      </w:r>
+      <w:r>
+        <w:t>same buffer.</w:t>
+      </w:r>
+      <w:r>
+        <w:t xml:space="preserve"> </w:t>
+      </w:r>
+    </w:p>
+    <w:p>
+      <w:pPr>
+        <w:ind w:firstLine="720"/>
+      </w:pPr>
+      <w:r>
+        <w:t>If the receiver would continue recording the next frame of data before you had finished processing the first one, it would get overwritten. In some instances however you want it to resume receiving as quickly as possible so you do not miss the next frame while you are processing the first one.</w:t>
+      </w:r>
+      <w:r>
+        <w:t xml:space="preserve"> </w:t>
+      </w:r>
+      <w:r>
+        <w:t xml:space="preserve"> You can however declare an external buffer for the decoder to use and tell the receiver that it should automatically copy the data from the receiver buffer to your external decoder buffer and </w:t>
+      </w:r>
+      <w:r>
+        <w:t xml:space="preserve">automatically </w:t>
+      </w:r>
+      <w:r>
+        <w:t>resume.</w:t>
+      </w:r>
+      <w:r>
+        <w:t xml:space="preserve"> This is especially useful to use this external buffer and auto resume whenever you are using the IRrecvPCI receiver. That receiver has difficulty determining that the first frame has completed unless a secondary frame has begun. We highly recommend the use of this auto resume feature whenever you are using the IRrecvPCI receiver.</w:t>
+      </w:r>
+      <w:r>
+        <w:t xml:space="preserve"> </w:t>
+      </w:r>
+      <w:r>
+        <w:t>Of course this feature requires 200 bytes of RAM memory which is very scarce on most Arduino platforms so you may not be able to use this feature if you cannot afford to declare the extra buffer space.</w:t>
+      </w:r>
+    </w:p>
+    <w:p>
+      <w:r>
+        <w:tab/>
+        <w:t>Note that this method is not available when using the IRrecvLoop receiver class because that class is not interrupt driven. Therefore you cannot multitask by receiving signals while you are decoding a previous sequence.</w:t>
+      </w:r>
+    </w:p>
+    <w:p>
+      <w:pPr>
+        <w:ind w:firstLine="720"/>
+      </w:pPr>
+      <w:r>
+        <w:t xml:space="preserve">The prototype for this method is… </w:t>
+      </w:r>
+    </w:p>
+    <w:p>
+      <w:pPr>
+        <w:pStyle w:val="Code"/>
+      </w:pPr>
+      <w:r>
+        <w:t xml:space="preserve">  void </w:t>
+      </w:r>
+      <w:r>
+        <w:t xml:space="preserve">enableAutoResume </w:t>
+      </w:r>
+      <w:r>
+        <w:t>useExtnBuf(</w:t>
+      </w:r>
+      <w:r>
+        <w:t>uint16_t</w:t>
+      </w:r>
+      <w:r>
+        <w:t xml:space="preserve"> </w:t>
+      </w:r>
+      <w:r>
+        <w:t>*P</w:t>
+      </w:r>
+      <w:r>
+        <w:t>);</w:t>
+      </w:r>
+    </w:p>
+    <w:p>
+      <w:r>
+        <w:tab/>
+        <w:t xml:space="preserve">Below is an excerpt of the autoResume sample sketch that shows how to use this method. You declare the buffer and then invoke the method in your setup function prior to starting the receiver with enableIRIn(). When a sequence is complete and getResults() returns true, the data will be copied to "myBuffer" and it will automatically start recording the next available sequence </w:t>
+      </w:r>
+      <w:r>
+        <w:t>even though</w:t>
+      </w:r>
+      <w:r>
+        <w:t xml:space="preserve"> you have not yet invoked enableIRIn</w:t>
+      </w:r>
+      <w:r>
+        <w:t>()</w:t>
+      </w:r>
+      <w:r>
+        <w:t xml:space="preserve">. </w:t>
+      </w:r>
+    </w:p>
+    <w:p>
+      <w:pPr>
+        <w:ind w:firstLine="720"/>
+      </w:pPr>
+      <w:r>
+        <w:t>Whether using auto resume or not, i</w:t>
+      </w:r>
+      <w:r>
+        <w:t>n your main loop</w:t>
+      </w:r>
+      <w:r>
+        <w:t xml:space="preserve"> do not </w:t>
+      </w:r>
+      <w:r>
+        <w:t>re-</w:t>
+      </w:r>
+      <w:r>
+        <w:t xml:space="preserve">invoke enableIRIn() until after you have processed all </w:t>
+      </w:r>
+      <w:r>
+        <w:t xml:space="preserve">of </w:t>
+      </w:r>
+      <w:r>
+        <w:t>the data.</w:t>
+      </w:r>
+      <w:r>
+        <w:t xml:space="preserve"> If by chance you have not finished processing the first frame</w:t>
+      </w:r>
+      <w:r>
+        <w:t xml:space="preserve"> when the second </w:t>
+      </w:r>
+      <w:r>
+        <w:t>one is completed, the receiver will not auto resume again until you have invoked enableIRIn(). Essentially invoking that method tells it that it is safe to write into the decoder buffer.</w:t>
+      </w:r>
+    </w:p>
+    <w:p>
+      <w:pPr>
+        <w:pStyle w:val="Code"/>
+      </w:pPr>
+      <w:r>
+        <w:t>uint16_t myBuffer[RECV_BUF_LENGTH];</w:t>
+      </w:r>
+    </w:p>
+    <w:p>
+      <w:pPr>
+        <w:pStyle w:val="Code"/>
+      </w:pPr>
+    </w:p>
+    <w:p>
+      <w:pPr>
+        <w:pStyle w:val="Code"/>
+      </w:pPr>
+      <w:r>
         <w:lastRenderedPageBreak/>
-        <w:t xml:space="preserve">When a complete sequence has been received by the class it does not continue recording signals. It also does not </w:t>
-      </w:r>
-      <w:r>
-        <w:t xml:space="preserve">normally </w:t>
-      </w:r>
-      <w:r>
-        <w:t xml:space="preserve">resume recording once you have called </w:t>
-      </w:r>
-      <w:r>
-        <w:t>getResults</w:t>
-      </w:r>
-      <w:r>
-        <w:t>()</w:t>
-      </w:r>
-      <w:r>
-        <w:t xml:space="preserve"> because your decoder may be using the same array as the receiver and you do not want the receiver overwriting the array before you get it decoded.</w:t>
-      </w:r>
-    </w:p>
-    <w:p>
-      <w:pPr>
-        <w:ind w:firstLine="720"/>
-      </w:pPr>
-      <w:r>
-        <w:t xml:space="preserve">To resume receiving data you must </w:t>
-      </w:r>
-      <w:r>
-        <w:t>again call "enableIRIn()".</w:t>
-      </w:r>
-    </w:p>
-    <w:p>
-      <w:pPr>
-        <w:pStyle w:val="Heading4"/>
-      </w:pPr>
-      <w:r>
-        <w:t xml:space="preserve">1.1.2.4 Method </w:t>
-      </w:r>
-      <w:r>
-        <w:t>enableAutoResume</w:t>
-      </w:r>
-    </w:p>
-    <w:p>
-      <w:r>
-        <w:tab/>
-        <w:t xml:space="preserve">All three receiver classes capture their data in a globally declared buffer </w:t>
-      </w:r>
-      <w:r>
-        <w:t>we will describe</w:t>
-      </w:r>
-      <w:r>
-        <w:t xml:space="preserve"> as the "receiver buffer". The decoders access that data through</w:t>
-      </w:r>
-      <w:r>
-        <w:t xml:space="preserve"> a pointer which points to</w:t>
-      </w:r>
-      <w:r>
-        <w:t xml:space="preserve"> what we will describe as the "decoder buffer". Normally the decoder buffer </w:t>
-      </w:r>
-      <w:r>
-        <w:t xml:space="preserve">pointer </w:t>
-      </w:r>
-      <w:r>
-        <w:t xml:space="preserve">points to the receiver buffer so they </w:t>
-      </w:r>
-      <w:r>
-        <w:t>essentially</w:t>
-      </w:r>
-      <w:r>
-        <w:t xml:space="preserve"> </w:t>
-      </w:r>
-      <w:r>
-        <w:t>same buffer.</w:t>
-      </w:r>
-      <w:r>
-        <w:t xml:space="preserve"> </w:t>
-      </w:r>
-    </w:p>
-    <w:p>
-      <w:pPr>
-        <w:ind w:firstLine="720"/>
-      </w:pPr>
-      <w:r>
-        <w:t>If the receiver would continue recording the next frame of data before you had finished processing the first one, it would get overwritten. In some instances however you want it to resume receiving as quickly as possible so you do not miss the next frame while you are processing the first one.</w:t>
-      </w:r>
-      <w:r>
-        <w:t xml:space="preserve"> </w:t>
-      </w:r>
-      <w:r>
-        <w:t xml:space="preserve"> You can however declare an external buffer for the decoder to use and tell the receiver that it should automatically copy the data from the receiver buffer to your external decoder buffer and </w:t>
-      </w:r>
-      <w:r>
-        <w:t xml:space="preserve">automatically </w:t>
-      </w:r>
-      <w:r>
-        <w:t>resume.</w:t>
-      </w:r>
-      <w:r>
-        <w:t xml:space="preserve"> This is especially useful to use this external buffer and auto resume whenever you are using the IRrecvPCI receiver. That receiver has difficulty determining that the first frame has completed unless a secondary frame has begun. We highly recommend the use of this auto resume feature whenever you are using the IRrecvPCI receiver.</w:t>
-      </w:r>
-      <w:r>
-        <w:t xml:space="preserve"> </w:t>
-      </w:r>
-      <w:r>
-        <w:t>Of course this feature requires 200 bytes of RAM memory which is very scarce on most Arduino platforms so you may not be able to use this feature if you cannot afford to declare the extra buffer space.</w:t>
-      </w:r>
-    </w:p>
-    <w:p>
-      <w:r>
-        <w:tab/>
-        <w:t>Note that this method is not available when using the IRrecvLoop receiver class because that class is not interrupt driven. Therefore you cannot multitask by receiving signals while you are decoding a previous sequence.</w:t>
-      </w:r>
-    </w:p>
-    <w:p>
-      <w:pPr>
-        <w:ind w:firstLine="720"/>
-      </w:pPr>
-      <w:r>
-        <w:t xml:space="preserve">The prototype for this method is… </w:t>
-      </w:r>
-    </w:p>
-    <w:p>
-      <w:pPr>
-        <w:pStyle w:val="Code"/>
-      </w:pPr>
-      <w:r>
-        <w:t xml:space="preserve">  void </w:t>
-      </w:r>
-      <w:r>
-        <w:t xml:space="preserve">enableAutoResume </w:t>
-      </w:r>
-      <w:r>
-        <w:t>useExtnBuf(</w:t>
-      </w:r>
-      <w:r>
-        <w:t>uint16_t</w:t>
-      </w:r>
-      <w:r>
-        <w:t xml:space="preserve"> </w:t>
-      </w:r>
-      <w:r>
-        <w:t>*P</w:t>
-      </w:r>
-      <w:r>
-        <w:t>);</w:t>
-      </w:r>
-    </w:p>
-    <w:p>
-      <w:r>
-        <w:tab/>
-        <w:t xml:space="preserve">Below is an excerpt of the autoResume sample sketch that shows how to use this method. You declare the buffer and then invoke the method in your setup function prior to starting the receiver with enableIRIn(). When a sequence is complete and getResults() returns true, the data will be copied to "myBuffer" and it will automatically start recording the next available sequence </w:t>
-      </w:r>
-      <w:r>
-        <w:t>even though</w:t>
-      </w:r>
-      <w:r>
-        <w:t xml:space="preserve"> you have not yet invoked enableIRIn</w:t>
-      </w:r>
-      <w:r>
-        <w:t>()</w:t>
-      </w:r>
-      <w:r>
-        <w:t xml:space="preserve">. </w:t>
-      </w:r>
-    </w:p>
-    <w:p>
-      <w:pPr>
-        <w:ind w:firstLine="720"/>
-      </w:pPr>
-      <w:r>
-        <w:t>Whether using auto resume or not, i</w:t>
-      </w:r>
-      <w:r>
-        <w:t>n your main loop</w:t>
-      </w:r>
-      <w:r>
-        <w:t xml:space="preserve"> do not </w:t>
-      </w:r>
-      <w:r>
-        <w:t>re-</w:t>
-      </w:r>
-      <w:r>
-        <w:t xml:space="preserve">invoke enableIRIn() until after you have processed all </w:t>
-      </w:r>
-      <w:r>
-        <w:t xml:space="preserve">of </w:t>
-      </w:r>
-      <w:r>
-        <w:t>the data.</w:t>
-      </w:r>
-      <w:r>
-        <w:t xml:space="preserve"> If by chance you have not finished processing the first frame</w:t>
-      </w:r>
-      <w:r>
-        <w:t xml:space="preserve"> when the second </w:t>
-      </w:r>
-      <w:r>
-        <w:t>one is completed, the receiver will not auto resume again until you have invoked enableIRIn(). Essentially invoking that method tells it that it is safe to write into the decoder buffer.</w:t>
-      </w:r>
-    </w:p>
-    <w:p>
-      <w:pPr>
-        <w:pStyle w:val="Code"/>
-      </w:pPr>
-      <w:r>
-        <w:t>uint16_t myBuffer[RECV_BUF_LENGTH];</w:t>
-      </w:r>
-    </w:p>
-    <w:p>
-      <w:pPr>
-        <w:pStyle w:val="Code"/>
-      </w:pPr>
-    </w:p>
-    <w:p>
-      <w:pPr>
-        <w:pStyle w:val="Code"/>
-      </w:pPr>
-      <w:r>
         <w:t>void setup() {</w:t>
       </w:r>
     </w:p>
@@ -2068,7 +2114,6 @@
         <w:pStyle w:val="Code"/>
       </w:pPr>
       <w:r>
-        <w:lastRenderedPageBreak/>
         <w:t xml:space="preserve">  myReceiver.enableIRIn(); // Start the receiver</w:t>
       </w:r>
     </w:p>
@@ -2389,7 +2434,11 @@
         <w:t xml:space="preserve">Ken Sherriff's </w:t>
       </w:r>
       <w:r>
-        <w:t>IRremote library ir_Dish.cpp they use DISH_RPT_SPACE 6200 while</w:t>
+        <w:t xml:space="preserve">IRremote library ir_Dish.cpp they use </w:t>
+      </w:r>
+      <w:r>
+        <w:lastRenderedPageBreak/>
+        <w:t>DISH_RPT_SPACE 6200 while</w:t>
       </w:r>
       <w:r>
         <w:t xml:space="preserve"> another reference</w:t>
@@ -2422,22 +2471,233 @@
         <w:t xml:space="preserve">which </w:t>
       </w:r>
       <w:r>
-        <w:t xml:space="preserve">was </w:t>
+        <w:t>was probably too large. Thanks to Gabriel Staples for this note.</w:t>
+      </w:r>
+      <w:r>
+        <w:t xml:space="preserve"> We had to implement this is a method because the IRrecv class needs to convert this value into a number of ticks.</w:t>
+      </w:r>
+    </w:p>
+    <w:p>
+      <w:pPr>
+        <w:pStyle w:val="Heading4"/>
+      </w:pPr>
+      <w:r>
+        <w:t>1.1.2.6 Method blink13</w:t>
+      </w:r>
+    </w:p>
+    <w:p>
+      <w:pPr>
+        <w:ind w:firstLine="720"/>
+      </w:pPr>
+      <w:r>
+        <w:t>For debugging purposes you may want to know if your Arduino is receiving a signal. If you call</w:t>
+      </w:r>
+      <w:r>
+        <w:t xml:space="preserve"> this method then pin 13 will be </w:t>
+      </w:r>
+      <w:r>
+        <w:t>blinked</w:t>
+      </w:r>
+      <w:r>
+        <w:t xml:space="preserve"> on every time a mark is received and blinked off with a spaces received. The default is off. The prototype is…</w:t>
+      </w:r>
+    </w:p>
+    <w:p>
+      <w:pPr>
+        <w:pStyle w:val="Code"/>
+      </w:pPr>
+      <w:r>
+        <w:t>void blink13(bool enableBlinkLED);</w:t>
+      </w:r>
+    </w:p>
+    <w:p>
+      <w:pPr>
+        <w:pStyle w:val="Heading4"/>
+      </w:pPr>
+      <w:r>
+        <w:t>1.1.2.7 Method disableIRIn</w:t>
+      </w:r>
+    </w:p>
+    <w:p>
+      <w:r>
+        <w:tab/>
+        <w:t xml:space="preserve">Even when not receiving data or waiting to receive data, the ISR may remain active but remains in a do-nothing state. If you want to truly shut down the ISR </w:t>
+      </w:r>
+      <w:r>
+        <w:t>you can</w:t>
+      </w:r>
+      <w:r>
+        <w:t xml:space="preserve"> call this method. The derived method should disable the ISR and then call this base method to the</w:t>
+      </w:r>
+      <w:r>
+        <w:t>n</w:t>
+      </w:r>
+      <w:r>
+        <w:t xml:space="preserve"> turn everything off.</w:t>
+      </w:r>
+      <w:r>
+        <w:t xml:space="preserve"> The prototype is…</w:t>
+      </w:r>
+    </w:p>
+    <w:p>
+      <w:pPr>
+        <w:pStyle w:val="Code"/>
+      </w:pPr>
+      <w:r>
+        <w:t xml:space="preserve">  </w:t>
+      </w:r>
+      <w:r>
+        <w:t>voi</w:t>
+      </w:r>
+      <w:r>
+        <w:t xml:space="preserve">d </w:t>
+      </w:r>
+      <w:r>
+        <w:t>disableIRIn(void);</w:t>
+      </w:r>
+    </w:p>
+    <w:p>
+      <w:pPr>
+        <w:pStyle w:val="Heading4"/>
+      </w:pPr>
+      <w:r>
+        <w:t>1.1.2.8 Variable markExcess</w:t>
+      </w:r>
+    </w:p>
+    <w:p>
+      <w:r>
+        <w:tab/>
+        <w:t xml:space="preserve">There is one value in the class that you can change directly. It is… </w:t>
+      </w:r>
+    </w:p>
+    <w:p>
+      <w:pPr>
+        <w:pStyle w:val="Code"/>
+      </w:pPr>
+      <w:r>
+        <w:t xml:space="preserve">  </w:t>
+      </w:r>
+      <w:r>
+        <w:t>uint8_t</w:t>
+      </w:r>
+      <w:r>
+        <w:t xml:space="preserve"> m</w:t>
+      </w:r>
+      <w:r>
+        <w:t>arkExcess;</w:t>
+      </w:r>
+      <w:r>
+        <w:tab/>
+      </w:r>
+    </w:p>
+    <w:p>
+      <w:r>
+        <w:tab/>
+        <w:t xml:space="preserve">Depending on the type of IR receiver hardware you are using, the length of a mark pulse is over reported and the length of a space is underreported. Based on tests performed by Ken Shirriff who wrote the original IRremote library upon which this library is based, the length of a received mark is about 100µs too long and a space is 100µs too short. </w:t>
+      </w:r>
+      <w:r>
+        <w:t>IRLib</w:t>
+      </w:r>
+      <w:r>
+        <w:t xml:space="preserve">1.x used that value however my own experience is that 50µs is a better value so that is the default for </w:t>
+      </w:r>
+      <w:r>
+        <w:t>IRLib</w:t>
+      </w:r>
+      <w:r>
+        <w:t>2. You can change that value based on your own experiences by changing the value for example…</w:t>
+      </w:r>
+    </w:p>
+    <w:p>
+      <w:pPr>
+        <w:pStyle w:val="Code"/>
+      </w:pPr>
+      <w:r>
+        <w:t>myReceiver.markExcess= 75;</w:t>
+      </w:r>
+    </w:p>
+    <w:p>
+      <w:r>
+        <w:tab/>
+        <w:t xml:space="preserve">You can examine or change this variable as desired. It is applied by adding that value to all odd-numbered elements of the </w:t>
+      </w:r>
+      <w:r>
+        <w:t>time interval buffer</w:t>
+      </w:r>
+      <w:r>
+        <w:t xml:space="preserve"> and is subtracted from even-numbered elements when the data is passed to your decoder by getResults().</w:t>
+      </w:r>
+    </w:p>
+    <w:p>
+      <w:pPr>
+        <w:pStyle w:val="Heading4"/>
+      </w:pPr>
+      <w:r>
+        <w:t>1.1.2.9 Protected Method init()</w:t>
+      </w:r>
+    </w:p>
+    <w:p>
+      <w:r>
+        <w:tab/>
+        <w:t>There is one protected method of the base class which is used for internal use.</w:t>
+      </w:r>
+    </w:p>
+    <w:p>
+      <w:pPr>
+        <w:pStyle w:val="Code"/>
+      </w:pPr>
+      <w:r>
+        <w:t>void init(void);</w:t>
+      </w:r>
+    </w:p>
+    <w:p>
+      <w:r>
+        <w:tab/>
+        <w:t>Because it is protected you cannot call it in your sketch and you would have no need to do so.</w:t>
+      </w:r>
+    </w:p>
+    <w:p>
+      <w:pPr>
+        <w:pStyle w:val="Heading3"/>
+      </w:pPr>
+      <w:r>
+        <w:t>1.1.3. IRrecv Class</w:t>
+      </w:r>
+    </w:p>
+    <w:p>
+      <w:pPr>
+        <w:ind w:firstLine="720"/>
+      </w:pPr>
+      <w:r>
+        <w:t xml:space="preserve">This receiver class is based on the original receiver created by Ken Shirriff in his library IRremote upon which this library is based. It uses a hardware timer to trigger an interrupt every 50µs. Inside the interrupt routine it counts the number of these 50µs ticks while the pin is a mark </w:t>
+      </w:r>
+      <w:r>
+        <w:t>and when the state</w:t>
+      </w:r>
+      <w:r>
+        <w:t xml:space="preserve"> changes </w:t>
+      </w:r>
+      <w:r>
+        <w:t xml:space="preserve">it counts </w:t>
+      </w:r>
+      <w:r>
+        <w:t xml:space="preserve">how many ticks in the space. When it receives an </w:t>
       </w:r>
       <w:r>
         <w:lastRenderedPageBreak/>
-        <w:t>probably too large. Thanks to Gabriel Staples for this note.</w:t>
-      </w:r>
-      <w:r>
-        <w:t xml:space="preserve"> We had to implement this is a method because the IRrecv class needs to convert this value into a number of ticks.</w:t>
-      </w:r>
-    </w:p>
-    <w:p>
-      <w:pPr>
-        <w:pStyle w:val="Heading4"/>
-      </w:pPr>
-      <w:r>
-        <w:t>1.1.2.6 Method blink13</w:t>
+        <w:t>extraordinarily</w:t>
+      </w:r>
+      <w:r>
+        <w:t xml:space="preserve"> long space it presumes that the sequence has ended. It sets an internal flag noting that the sequence has been received. It stops recording time intervals and when the user calls </w:t>
+      </w:r>
+      <w:r>
+        <w:t>getResults</w:t>
+      </w:r>
+      <w:r>
+        <w:t>()</w:t>
+      </w:r>
+      <w:r>
+        <w:t xml:space="preserve"> the next time it will return true. </w:t>
       </w:r>
     </w:p>
     <w:p>
@@ -2445,170 +2705,293 @@
         <w:ind w:firstLine="720"/>
       </w:pPr>
       <w:r>
-        <w:t>For debugging purposes you may want to know if your Arduino is receiving a signal. If you call</w:t>
-      </w:r>
-      <w:r>
-        <w:t xml:space="preserve"> this method then pin 13 will be </w:t>
-      </w:r>
-      <w:r>
-        <w:t>blinked</w:t>
-      </w:r>
-      <w:r>
-        <w:t xml:space="preserve"> on every time a mark is received and blinked off with a spaces received. The default is off. The prototype is…</w:t>
-      </w:r>
-    </w:p>
-    <w:p>
-      <w:pPr>
-        <w:pStyle w:val="Code"/>
-      </w:pPr>
-      <w:r>
-        <w:t>void blink13(bool enableBlinkLED);</w:t>
-      </w:r>
-    </w:p>
-    <w:p>
-      <w:pPr>
-        <w:pStyle w:val="Heading4"/>
-      </w:pPr>
-      <w:r>
-        <w:t>1.1.2.7 Method disableIRIn</w:t>
-      </w:r>
-    </w:p>
-    <w:p>
-      <w:r>
-        <w:tab/>
-        <w:t xml:space="preserve">Even when not receiving data or waiting to receive data, the ISR may remain active but remains in a do-nothing state. If you want to truly shut down the ISR </w:t>
-      </w:r>
-      <w:r>
-        <w:t>you can</w:t>
-      </w:r>
-      <w:r>
-        <w:t xml:space="preserve"> call this method. The derived method should disable the ISR and then call this base method to the</w:t>
-      </w:r>
-      <w:r>
-        <w:t>n</w:t>
-      </w:r>
-      <w:r>
-        <w:t xml:space="preserve"> turn everything off.</w:t>
-      </w:r>
-      <w:r>
-        <w:t xml:space="preserve"> The prototype is…</w:t>
-      </w:r>
-    </w:p>
-    <w:p>
-      <w:pPr>
-        <w:pStyle w:val="Code"/>
-      </w:pPr>
-      <w:r>
-        <w:t xml:space="preserve">  </w:t>
-      </w:r>
-      <w:r>
-        <w:t>voi</w:t>
-      </w:r>
-      <w:r>
-        <w:t xml:space="preserve">d </w:t>
-      </w:r>
-      <w:r>
-        <w:t>disableIRIn(void);</w:t>
-      </w:r>
-    </w:p>
-    <w:p>
-      <w:pPr>
-        <w:pStyle w:val="Heading4"/>
-      </w:pPr>
-      <w:r>
-        <w:t>1.1.2.8 Variable markExcess</w:t>
-      </w:r>
-    </w:p>
-    <w:p>
-      <w:r>
-        <w:tab/>
-        <w:t xml:space="preserve">There is one value in the class that you can change directly. It is… </w:t>
-      </w:r>
-    </w:p>
-    <w:p>
-      <w:pPr>
-        <w:pStyle w:val="Code"/>
-      </w:pPr>
-      <w:r>
-        <w:t xml:space="preserve">  </w:t>
-      </w:r>
-      <w:r>
-        <w:t>uint8_t</w:t>
-      </w:r>
-      <w:r>
-        <w:t xml:space="preserve"> m</w:t>
-      </w:r>
-      <w:r>
-        <w:t>arkExcess;</w:t>
-      </w:r>
-      <w:r>
-        <w:tab/>
-      </w:r>
-    </w:p>
-    <w:p>
-      <w:r>
-        <w:tab/>
-        <w:t xml:space="preserve">Depending on the type of IR receiver hardware you are using, the length of a mark pulse is over reported and the length of a space is underreported. Based on tests performed by Ken Shirriff who wrote the original IRremote library upon which this library is based, the length of a received mark is about 100µs too long and a space is 100µs too short. </w:t>
+        <w:t xml:space="preserve">The internal hardware timer used is controlled by </w:t>
+      </w:r>
+      <w:r>
+        <w:t>settings in the</w:t>
+      </w:r>
+      <w:r>
+        <w:t xml:space="preserve"> file </w:t>
       </w:r>
       <w:r>
         <w:t>IRLib</w:t>
       </w:r>
       <w:r>
-        <w:t xml:space="preserve">1.x used that value however my own experience is that 50µs is a better value so that is the default for </w:t>
+        <w:t>Protocols/</w:t>
+      </w:r>
+      <w:r>
+        <w:t>IRLibHardware.h</w:t>
+      </w:r>
+      <w:r>
+        <w:t xml:space="preserve">. Each </w:t>
+      </w:r>
+      <w:r>
+        <w:t>type of Arduino platform such as Arduino Uno, Leonardo, Mega etc. has a choice of diffe</w:t>
+      </w:r>
+      <w:r>
+        <w:t>rent timers. For example the Un</w:t>
+      </w:r>
+      <w:r>
+        <w:t xml:space="preserve">o </w:t>
+      </w:r>
+      <w:r>
+        <w:t>defaults to</w:t>
+      </w:r>
+      <w:r>
+        <w:t xml:space="preserve"> TIMER2 while the Leonardo </w:t>
+      </w:r>
+      <w:r>
+        <w:t xml:space="preserve">defaults to </w:t>
+      </w:r>
+      <w:r>
+        <w:t>TIMER1</w:t>
+      </w:r>
+      <w:r>
+        <w:t xml:space="preserve"> because it does not have a TIMER1</w:t>
+      </w:r>
+      <w:r>
+        <w:t>. You may need to change the default timer in the event of a conflict with some other library. For example the Servo library makes use of TIMER1 so if you’re using a Leonardo with a servo you wou</w:t>
+      </w:r>
+      <w:r>
+        <w:t xml:space="preserve">ld need to change the value in </w:t>
+      </w:r>
+      <w:r>
+        <w:t>IRLibHardware.h</w:t>
+      </w:r>
+      <w:r>
+        <w:t xml:space="preserve"> to use a different timer.</w:t>
+      </w:r>
+    </w:p>
+    <w:p>
+      <w:pPr>
+        <w:ind w:firstLine="720"/>
+      </w:pPr>
+      <w:r>
+        <w:t>Th</w:t>
+      </w:r>
+      <w:r>
+        <w:t xml:space="preserve">e prototype of the class is in </w:t>
       </w:r>
       <w:r>
         <w:t>IRLib</w:t>
       </w:r>
       <w:r>
-        <w:t>2. You can change that value based on your own experiences by changing the value for example…</w:t>
-      </w:r>
-    </w:p>
-    <w:p>
-      <w:pPr>
-        <w:pStyle w:val="Code"/>
-      </w:pPr>
-      <w:r>
-        <w:t>myReceiver.markExcess= 75;</w:t>
-      </w:r>
-    </w:p>
-    <w:p>
-      <w:r>
-        <w:tab/>
-        <w:t xml:space="preserve">You can examine or change this variable as desired. It is applied by adding that value to all odd-numbered elements of the </w:t>
-      </w:r>
-      <w:r>
-        <w:t>time interval buffer</w:t>
-      </w:r>
-      <w:r>
-        <w:t xml:space="preserve"> and is subtracted from even-numbered elements when the data is passed to your decoder by getResults().</w:t>
-      </w:r>
-    </w:p>
-    <w:p>
-      <w:pPr>
-        <w:pStyle w:val="Heading4"/>
-      </w:pPr>
-      <w:r>
-        <w:t>1.1.2.9 Protected Method init()</w:t>
-      </w:r>
-    </w:p>
-    <w:p>
-      <w:r>
-        <w:tab/>
-        <w:t>There is one protected method of the base class which is used for internal use.</w:t>
-      </w:r>
-    </w:p>
-    <w:p>
-      <w:pPr>
-        <w:pStyle w:val="Code"/>
-      </w:pPr>
-      <w:r>
-        <w:t>void init(void);</w:t>
-      </w:r>
-    </w:p>
-    <w:p>
-      <w:r>
-        <w:tab/>
-        <w:t>Because it is protected you cannot call it in your sketch and you would have no need to do so.</w:t>
+        <w:t>Recv/</w:t>
+      </w:r>
+      <w:r>
+        <w:t>IRLib</w:t>
+      </w:r>
+      <w:r>
+        <w:t>Recv</w:t>
+      </w:r>
+      <w:r>
+        <w:t xml:space="preserve">.h </w:t>
+      </w:r>
+      <w:r>
+        <w:t>and the code</w:t>
+      </w:r>
+      <w:r>
+        <w:t xml:space="preserve"> is implemented in </w:t>
+      </w:r>
+      <w:r>
+        <w:t>IRLib</w:t>
+      </w:r>
+      <w:r>
+        <w:t>Recv/</w:t>
+      </w:r>
+      <w:r>
+        <w:t>IRLib</w:t>
+      </w:r>
+      <w:r>
+        <w:t>Recv</w:t>
+      </w:r>
+      <w:r>
+        <w:t>.cpp</w:t>
+      </w:r>
+      <w:r>
+        <w:t xml:space="preserve">. </w:t>
+      </w:r>
+      <w:r>
+        <w:t>This makes this class essentially a library of its own. If it h</w:t>
+      </w:r>
+      <w:r>
+        <w:t>ad been included in the IRLib2</w:t>
+      </w:r>
+      <w:r>
+        <w:t xml:space="preserve"> folder, it's globally declared ISR might conflict with other libraries even if you did not create an instance of this class. </w:t>
+      </w:r>
+      <w:r>
+        <w:t>The prototype is…</w:t>
+      </w:r>
+    </w:p>
+    <w:p>
+      <w:pPr>
+        <w:pStyle w:val="Code"/>
+      </w:pPr>
+      <w:r>
+        <w:t>class IRrecv: public IRrecvBase {</w:t>
+      </w:r>
+    </w:p>
+    <w:p>
+      <w:pPr>
+        <w:pStyle w:val="Code"/>
+      </w:pPr>
+      <w:r>
+        <w:t>public:</w:t>
+      </w:r>
+    </w:p>
+    <w:p>
+      <w:pPr>
+        <w:pStyle w:val="Code"/>
+      </w:pPr>
+      <w:r>
+        <w:t xml:space="preserve">  IRrecv(uint8_t recvPin):IRrecvBase(recvPin){};</w:t>
+      </w:r>
+    </w:p>
+    <w:p>
+      <w:pPr>
+        <w:pStyle w:val="Code"/>
+      </w:pPr>
+      <w:r>
+        <w:t xml:space="preserve">  void enableIRIn(void);</w:t>
+      </w:r>
+    </w:p>
+    <w:p>
+      <w:pPr>
+        <w:pStyle w:val="Code"/>
+      </w:pPr>
+      <w:r>
+        <w:t xml:space="preserve">  bool getResults(void);</w:t>
+      </w:r>
+    </w:p>
+    <w:p>
+      <w:pPr>
+        <w:pStyle w:val="Code"/>
+      </w:pPr>
+      <w:r>
+        <w:t xml:space="preserve">  void disableIRIn(void);</w:t>
+      </w:r>
+    </w:p>
+    <w:p>
+      <w:pPr>
+        <w:pStyle w:val="Code"/>
+      </w:pPr>
+      <w:r>
+        <w:t xml:space="preserve">  void setFrameTimeout(uint16_t frameTimeout);</w:t>
+      </w:r>
+    </w:p>
+    <w:p>
+      <w:pPr>
+        <w:pStyle w:val="Code"/>
+      </w:pPr>
+      <w:r>
+        <w:t>};</w:t>
+      </w:r>
+    </w:p>
+    <w:p>
+      <w:r>
+        <w:tab/>
+        <w:t>Of course this class also inherits other methods from the base class that are not listed in this prototype.</w:t>
+      </w:r>
+      <w:r>
+        <w:tab/>
+        <w:t>As previously noted in the discussion of the base class, the constructor is passed the pin number of the input pin to which you have connected your receiver. There are no restrictions and any digital input pin can be used.</w:t>
+      </w:r>
+    </w:p>
+    <w:p>
+      <w:r>
+        <w:tab/>
+        <w:t xml:space="preserve">You will need to enable input by calling enableIRIn() and will need to poll the </w:t>
+      </w:r>
+      <w:r>
+        <w:t>getResults()</w:t>
+      </w:r>
+      <w:r>
+        <w:t xml:space="preserve"> method in your loop until it turns true.</w:t>
+      </w:r>
+      <w:r>
+        <w:t xml:space="preserve"> </w:t>
+      </w:r>
+      <w:r>
+        <w:t xml:space="preserve">Although in our example code we called </w:t>
+      </w:r>
+      <w:r>
+        <w:t>getResults()</w:t>
+      </w:r>
+      <w:r>
+        <w:t xml:space="preserve"> in a very small loop, because this class is interrupt driven you can do just about anything else inside your main loop function and only call </w:t>
+      </w:r>
+      <w:r>
+        <w:t>getResults()</w:t>
+      </w:r>
+      <w:r>
+        <w:t xml:space="preserve"> when you are ready.</w:t>
+      </w:r>
+    </w:p>
+    <w:p>
+      <w:r>
+        <w:tab/>
+        <w:t xml:space="preserve">A reminder </w:t>
+      </w:r>
+      <w:r>
+        <w:t xml:space="preserve">that when a complete </w:t>
+      </w:r>
+      <w:r>
+        <w:t>stream has been received, no additional measuremen</w:t>
+      </w:r>
+      <w:r>
+        <w:t xml:space="preserve">ts are taken until you call </w:t>
+      </w:r>
+      <w:r>
+        <w:t xml:space="preserve">the </w:t>
+      </w:r>
+      <w:r>
+        <w:t>enableIRIn</w:t>
+      </w:r>
+      <w:r>
+        <w:t>() method</w:t>
+      </w:r>
+      <w:r>
+        <w:t xml:space="preserve"> again</w:t>
+      </w:r>
+      <w:r>
+        <w:t xml:space="preserve">. </w:t>
+      </w:r>
+      <w:r>
+        <w:t xml:space="preserve">Do not call </w:t>
+      </w:r>
+      <w:r>
+        <w:t>enableIRIn</w:t>
+      </w:r>
+      <w:r>
+        <w:t>()</w:t>
+      </w:r>
+      <w:r>
+        <w:t xml:space="preserve"> until you are finished with the data from the previous frame</w:t>
+      </w:r>
+      <w:r>
+        <w:t xml:space="preserve"> even if you have enabled auto resume</w:t>
+      </w:r>
+      <w:r>
+        <w:t>.</w:t>
+      </w:r>
+    </w:p>
+    <w:p>
+      <w:r>
+        <w:tab/>
+        <w:t xml:space="preserve">Because this receiver only samples the input every 50µs there is a chance that it could sample at inopportune times and be as much as 98µs off </w:t>
+      </w:r>
+      <w:r>
+        <w:t>when measuring intervals</w:t>
+      </w:r>
+      <w:r>
+        <w:t>. If you are decoding a known protocol</w:t>
+      </w:r>
+      <w:r>
+        <w:t>,</w:t>
+      </w:r>
+      <w:r>
+        <w:t xml:space="preserve"> this margin of error is usually acceptable. The decoder functions typically use +/-25% tolerance and that produces acceptable results. However if you are trying to analyze an unknown protocol you would be better suited to use either the IRrecvPCI or IRrecvLoop receiver class instead.</w:t>
       </w:r>
     </w:p>
     <w:p>
@@ -2616,7 +2999,8 @@
         <w:pStyle w:val="Heading3"/>
       </w:pPr>
       <w:r>
-        <w:t>1.1.3. IRrecv Class</w:t>
+        <w:lastRenderedPageBreak/>
+        <w:t>1.1.4. IRrecvPCI Class</w:t>
       </w:r>
     </w:p>
     <w:p>
@@ -2624,358 +3008,13 @@
         <w:ind w:firstLine="720"/>
       </w:pPr>
       <w:r>
-        <w:t xml:space="preserve">This receiver class is based on the original receiver created by Ken Shirriff in his library IRremote upon which this library is based. It uses a hardware timer to trigger an interrupt every 50µs. Inside the interrupt routine it counts the number of these 50µs ticks while the pin is a mark </w:t>
-      </w:r>
-      <w:r>
-        <w:t>and when the state</w:t>
-      </w:r>
-      <w:r>
-        <w:t xml:space="preserve"> changes </w:t>
-      </w:r>
-      <w:r>
-        <w:t xml:space="preserve">it counts </w:t>
-      </w:r>
-      <w:r>
-        <w:t xml:space="preserve">how many ticks in the space. When it receives an </w:t>
-      </w:r>
-      <w:r>
-        <w:t>extraordinarily</w:t>
-      </w:r>
-      <w:r>
-        <w:t xml:space="preserve"> long space it presumes that the sequence has ended. It sets an internal flag </w:t>
-      </w:r>
-      <w:r>
-        <w:lastRenderedPageBreak/>
-        <w:t xml:space="preserve">noting that the sequence has been received. It stops recording time intervals and when the user calls </w:t>
-      </w:r>
-      <w:r>
-        <w:t>getResults</w:t>
-      </w:r>
-      <w:r>
-        <w:t>()</w:t>
-      </w:r>
-      <w:r>
-        <w:t xml:space="preserve"> the next time it will return true. </w:t>
-      </w:r>
-    </w:p>
-    <w:p>
-      <w:pPr>
-        <w:ind w:firstLine="720"/>
-      </w:pPr>
-      <w:r>
-        <w:t xml:space="preserve">The internal hardware timer used is controlled by </w:t>
-      </w:r>
-      <w:r>
-        <w:t>settings in the</w:t>
-      </w:r>
-      <w:r>
-        <w:t xml:space="preserve"> file </w:t>
-      </w:r>
-      <w:r>
-        <w:t>IRLib</w:t>
-      </w:r>
-      <w:r>
-        <w:t>Protocols/</w:t>
-      </w:r>
-      <w:r>
-        <w:t>IRLibHardware.h</w:t>
-      </w:r>
-      <w:r>
-        <w:t xml:space="preserve">. Each </w:t>
-      </w:r>
-      <w:r>
-        <w:t>type of Arduino platform such as Arduino Uno, Leonardo, Mega etc. has a choice of diffe</w:t>
-      </w:r>
-      <w:r>
-        <w:t>rent timers. For example the Un</w:t>
-      </w:r>
-      <w:r>
-        <w:t xml:space="preserve">o </w:t>
-      </w:r>
-      <w:r>
-        <w:t>defaults to</w:t>
-      </w:r>
-      <w:r>
-        <w:t xml:space="preserve"> TIMER2 while the Leonardo </w:t>
-      </w:r>
-      <w:r>
-        <w:t xml:space="preserve">defaults to </w:t>
-      </w:r>
-      <w:r>
-        <w:t>TIMER1</w:t>
-      </w:r>
-      <w:r>
-        <w:t xml:space="preserve"> because it does not have a TIMER1</w:t>
-      </w:r>
-      <w:r>
-        <w:t>. You may need to change the default timer in the event of a conflict with some other library. For example the Servo library makes use of TIMER1 so if you’re using a Leonardo with a servo you wou</w:t>
-      </w:r>
-      <w:r>
-        <w:t xml:space="preserve">ld need to change the value in </w:t>
-      </w:r>
-      <w:r>
-        <w:t>IRLibHardware.h</w:t>
-      </w:r>
-      <w:r>
-        <w:t xml:space="preserve"> to use a different timer.</w:t>
-      </w:r>
-    </w:p>
-    <w:p>
-      <w:pPr>
-        <w:ind w:firstLine="720"/>
-      </w:pPr>
-      <w:r>
-        <w:t>Th</w:t>
-      </w:r>
-      <w:r>
-        <w:t xml:space="preserve">e prototype of the class is in </w:t>
-      </w:r>
-      <w:r>
-        <w:t>IRLib</w:t>
-      </w:r>
-      <w:r>
-        <w:t>Recv/</w:t>
-      </w:r>
-      <w:r>
-        <w:t>IRLib</w:t>
-      </w:r>
-      <w:r>
-        <w:t>Recv</w:t>
-      </w:r>
-      <w:r>
-        <w:t xml:space="preserve">.h </w:t>
-      </w:r>
-      <w:r>
-        <w:t>and the code</w:t>
-      </w:r>
-      <w:r>
-        <w:t xml:space="preserve"> is implemented in </w:t>
-      </w:r>
-      <w:r>
-        <w:t>IRLib</w:t>
-      </w:r>
-      <w:r>
-        <w:t>Recv/</w:t>
-      </w:r>
-      <w:r>
-        <w:t>IRLib</w:t>
-      </w:r>
-      <w:r>
-        <w:t>Recv</w:t>
-      </w:r>
-      <w:r>
-        <w:t>.cpp</w:t>
-      </w:r>
-      <w:r>
-        <w:t xml:space="preserve">. </w:t>
-      </w:r>
-      <w:r>
-        <w:t>This makes this class essentially a library of its own. If it h</w:t>
-      </w:r>
-      <w:r>
-        <w:t>ad been included in the IRLib2</w:t>
-      </w:r>
-      <w:r>
-        <w:t xml:space="preserve"> folder, it's globally declared ISR might conflict with other libraries even if you did not create an instance of this class. </w:t>
-      </w:r>
-      <w:r>
-        <w:t>The prototype is…</w:t>
-      </w:r>
-    </w:p>
-    <w:p>
-      <w:pPr>
-        <w:pStyle w:val="Code"/>
-      </w:pPr>
-      <w:r>
-        <w:t>class IRrecv: public IRrecvBase {</w:t>
-      </w:r>
-    </w:p>
-    <w:p>
-      <w:pPr>
-        <w:pStyle w:val="Code"/>
-      </w:pPr>
-      <w:r>
-        <w:t>public:</w:t>
-      </w:r>
-    </w:p>
-    <w:p>
-      <w:pPr>
-        <w:pStyle w:val="Code"/>
-      </w:pPr>
-      <w:r>
-        <w:t xml:space="preserve">  IRrecv(uint8_t recvPin):IRrecvBase(recvPin){};</w:t>
-      </w:r>
-    </w:p>
-    <w:p>
-      <w:pPr>
-        <w:pStyle w:val="Code"/>
-      </w:pPr>
-      <w:r>
-        <w:t xml:space="preserve">  void enableIRIn(void);</w:t>
-      </w:r>
-    </w:p>
-    <w:p>
-      <w:pPr>
-        <w:pStyle w:val="Code"/>
-      </w:pPr>
-      <w:r>
-        <w:t xml:space="preserve">  bool getResults(void);</w:t>
-      </w:r>
-    </w:p>
-    <w:p>
-      <w:pPr>
-        <w:pStyle w:val="Code"/>
-      </w:pPr>
-      <w:r>
-        <w:t xml:space="preserve">  void disableIRIn(void);</w:t>
-      </w:r>
-    </w:p>
-    <w:p>
-      <w:pPr>
-        <w:pStyle w:val="Code"/>
-      </w:pPr>
-      <w:r>
-        <w:t xml:space="preserve">  void setFrameTimeout(uint16_t frameTimeout);</w:t>
-      </w:r>
-    </w:p>
-    <w:p>
-      <w:pPr>
-        <w:pStyle w:val="Code"/>
-      </w:pPr>
-      <w:r>
-        <w:t>};</w:t>
-      </w:r>
-    </w:p>
-    <w:p>
-      <w:r>
-        <w:tab/>
-        <w:t>Of course this class also inherits other methods from the base class that are not listed in this prototype.</w:t>
-      </w:r>
-      <w:r>
-        <w:tab/>
-        <w:t>As previously noted in the discussion of the base class, the constructor is passed the pin number of the input pin to which you have connected your receiver. There are no restrictions and any digital input pin can be used.</w:t>
-      </w:r>
-    </w:p>
-    <w:p>
-      <w:r>
-        <w:tab/>
-        <w:t xml:space="preserve">You will need to enable input by calling enableIRIn() and will need to poll the </w:t>
-      </w:r>
-      <w:r>
-        <w:t>getResults()</w:t>
-      </w:r>
-      <w:r>
-        <w:t xml:space="preserve"> method in your loop until it turns true.</w:t>
-      </w:r>
-      <w:r>
-        <w:t xml:space="preserve"> </w:t>
-      </w:r>
-      <w:r>
-        <w:t xml:space="preserve">Although in our example code we called </w:t>
-      </w:r>
-      <w:r>
-        <w:t>getResults()</w:t>
-      </w:r>
-      <w:r>
-        <w:t xml:space="preserve"> in a very small loop, because this class is interrupt driven you can do just about anything else inside your main loop function and only call </w:t>
-      </w:r>
-      <w:r>
-        <w:t>getResults()</w:t>
-      </w:r>
-      <w:r>
-        <w:t xml:space="preserve"> when you are ready.</w:t>
-      </w:r>
-    </w:p>
-    <w:p>
-      <w:r>
-        <w:tab/>
-        <w:t xml:space="preserve">A reminder </w:t>
-      </w:r>
-      <w:r>
-        <w:t xml:space="preserve">that when a complete </w:t>
-      </w:r>
-      <w:r>
-        <w:t>stream has been received, no additional measuremen</w:t>
-      </w:r>
-      <w:r>
-        <w:t xml:space="preserve">ts are taken until you call </w:t>
-      </w:r>
-      <w:r>
-        <w:t xml:space="preserve">the </w:t>
-      </w:r>
-      <w:r>
-        <w:t>enableIRIn</w:t>
-      </w:r>
-      <w:r>
-        <w:t>() method</w:t>
-      </w:r>
-      <w:r>
-        <w:t xml:space="preserve"> again</w:t>
-      </w:r>
-      <w:r>
-        <w:t xml:space="preserve">. </w:t>
-      </w:r>
-      <w:r>
-        <w:t xml:space="preserve">Do not call </w:t>
-      </w:r>
-      <w:r>
-        <w:t>enableIRIn</w:t>
-      </w:r>
-      <w:r>
-        <w:t>()</w:t>
-      </w:r>
-      <w:r>
-        <w:t xml:space="preserve"> until you are finished with the data from the previous frame</w:t>
-      </w:r>
-      <w:r>
-        <w:t xml:space="preserve"> even if you have enabled auto resume</w:t>
-      </w:r>
-      <w:r>
-        <w:t>.</w:t>
-      </w:r>
-    </w:p>
-    <w:p>
-      <w:r>
-        <w:tab/>
-        <w:t xml:space="preserve">Because this receiver only samples the input every 50µs there is a chance that it could sample at inopportune times and be as much as 98µs off </w:t>
-      </w:r>
-      <w:r>
-        <w:t>when measuring intervals</w:t>
-      </w:r>
-      <w:r>
-        <w:t>. If you are decoding a known protocol</w:t>
-      </w:r>
-      <w:r>
-        <w:t>,</w:t>
-      </w:r>
-      <w:r>
-        <w:t xml:space="preserve"> this margin of error is usually acceptable. The decoder functions typically use +/-25% tolerance and that produces acceptable results. However if you are trying to analyze an unknown protocol you would be better suited to use either the IRrecvPCI or IRrecvLoop receiver class instead.</w:t>
-      </w:r>
-    </w:p>
-    <w:p>
-      <w:pPr>
-        <w:pStyle w:val="Heading3"/>
-      </w:pPr>
-      <w:r>
-        <w:t>1.1.4. IRrecvPCI Class</w:t>
-      </w:r>
-    </w:p>
-    <w:p>
-      <w:pPr>
-        <w:ind w:firstLine="720"/>
-      </w:pPr>
-      <w:r>
         <w:t xml:space="preserve">This receiver class makes use of the </w:t>
       </w:r>
       <w:r>
         <w:t>hardware interrupt</w:t>
       </w:r>
       <w:r>
-        <w:t xml:space="preserve"> available on some pins of Arduino microcontrollers. It was created because it gives more accurate timings than the original </w:t>
-      </w:r>
-      <w:r>
-        <w:lastRenderedPageBreak/>
-        <w:t xml:space="preserve">IRrecv class which only samples the input every 50µs. The code </w:t>
+        <w:t xml:space="preserve"> available on some pins of Arduino microcontrollers. It was created because it gives more accurate timings than the original IRrecv class which only samples the input every 50µs. The code </w:t>
       </w:r>
       <w:r>
         <w:t xml:space="preserve">as well as the IRfrequency code described in the next section </w:t>
@@ -5724,7 +5763,10 @@
         <w:pStyle w:val="Heading2"/>
       </w:pPr>
       <w:r>
-        <w:t>1.2 Decoder Classes</w:t>
+        <w:t>1.2</w:t>
+      </w:r>
+      <w:r>
+        <w:t xml:space="preserve"> Decoder Classes</w:t>
       </w:r>
     </w:p>
     <w:p>
@@ -9812,7 +9854,13 @@
         <w:t>is of double length from normal bits. In all but the 32-bit version the trailer bit also serves as a toggle bit. This trailer/toggle bit is then followed by the actual data bits.</w:t>
       </w:r>
       <w:r>
-        <w:t xml:space="preserve"> The 32-bit version always uses a zero as the trailer bit but it is not a toggle bit. The 32-bit version uses the highest order of the 32 bits as its toggle bit.</w:t>
+        <w:t xml:space="preserve"> The 32-bit version always uses a zero as the trailer bit but it is not a toggle bit. The 32-bit version uses </w:t>
+      </w:r>
+      <w:r>
+        <w:t xml:space="preserve">bit 16 </w:t>
+      </w:r>
+      <w:r>
+        <w:t>as its toggle bit.</w:t>
       </w:r>
       <w:r>
         <w:t xml:space="preserve"> The toggle bit changes if the button was pressed and released but it remains the same if the button was held.</w:t>
@@ -10225,7 +10273,10 @@
           </w:tcPr>
           <w:p>
             <w:r>
-              <w:t>0x80000000</w:t>
+              <w:t>0x00008</w:t>
+            </w:r>
+            <w:r>
+              <w:t>000</w:t>
             </w:r>
           </w:p>
         </w:tc>
@@ -13397,15 +13448,17 @@
         </w:drawing>
       </w:r>
     </w:p>
+    <w:p/>
     <w:p>
       <w:pPr>
         <w:pStyle w:val="Heading2"/>
-      </w:pPr>
-      <w:r>
-        <w:t xml:space="preserve">1.5 </w:t>
-      </w:r>
-      <w:r>
-        <w:t>Hardware Considerations</w:t>
+        <w:ind w:left="390" w:hanging="390"/>
+      </w:pPr>
+      <w:r>
+        <w:t>1.5 H</w:t>
+      </w:r>
+      <w:r>
+        <w:t>ardware Considerations</w:t>
       </w:r>
     </w:p>
     <w:p>
@@ -13504,7 +13557,11 @@
         <w:t>is not possible to write a looped version of IRfrequency that is fast enough to measure frequency with reasonable accuracy. Therefore the only way to measure input frequency is by use of the pin change interrupts.</w:t>
       </w:r>
       <w:r>
-        <w:t xml:space="preserve"> Note that if you have an 8 MHz processor even the PCI method used by IRfrequency is not fast enough to measure modulation frequencies above 40 kHz. If you measure something in the range of 46 kHz or so it is probably actually a 57 or 58 kHz signal which are the standard high frequencies.</w:t>
+        <w:t xml:space="preserve"> Note that if you have an 8 MHz processor even the PCI method used by IRfrequency is not fast enough to measure modulation frequencies above 40 kHz. If you measure something </w:t>
+      </w:r>
+      <w:r>
+        <w:lastRenderedPageBreak/>
+        <w:t>in the range of 46 kHz or so it is probably actually a 57 or 58 kHz signal which are the standard high frequencies.</w:t>
       </w:r>
     </w:p>
     <w:p>
@@ -13512,7 +13569,6 @@
         <w:ind w:firstLine="720"/>
       </w:pPr>
       <w:r>
-        <w:lastRenderedPageBreak/>
         <w:t xml:space="preserve">Another area of hardware dependency is the use of built in hardware timers. On the receiving end, the original IRrecv receiving class uses the hardware timer to generate an interrupt every 50 µs. The interrupt service routine then polls the input pin to </w:t>
       </w:r>
       <w:r>
@@ -13840,7 +13896,6 @@
           </w:p>
           <w:p>
             <w:r>
-              <w:lastRenderedPageBreak/>
               <w:t>ATmega</w:t>
             </w:r>
             <w:r>
@@ -13854,7 +13909,6 @@
           </w:tcPr>
           <w:p>
             <w:r>
-              <w:lastRenderedPageBreak/>
               <w:t>11</w:t>
             </w:r>
           </w:p>
@@ -14397,13 +14451,7 @@
         <w:t>1.5</w:t>
       </w:r>
       <w:r>
-        <w:t xml:space="preserve">.2 </w:t>
-      </w:r>
-      <w:r>
-        <w:t>Changing</w:t>
-      </w:r>
-      <w:r>
-        <w:t xml:space="preserve"> Defaults</w:t>
+        <w:t>.2 Changing Defaults</w:t>
       </w:r>
     </w:p>
     <w:p>
@@ -14682,6 +14730,7 @@
         <w:pStyle w:val="Code"/>
       </w:pPr>
       <w:r>
+        <w:lastRenderedPageBreak/>
         <w:tab/>
         <w:t>//#define IR_SEND_TIMER4</w:t>
       </w:r>
@@ -14967,6 +15016,7 @@
         <w:pStyle w:val="Code"/>
       </w:pPr>
       <w:r>
+        <w:lastRenderedPageBreak/>
         <w:t xml:space="preserve">//#define IR_SEND_BIT_BANG  3  </w:t>
       </w:r>
     </w:p>
@@ -14980,7 +15030,6 @@
     </w:p>
     <w:p>
       <w:r>
-        <w:lastRenderedPageBreak/>
         <w:tab/>
         <w:t xml:space="preserve">If the IR_SEND_BIT_BANG definition is commented out as it is shown here, then the library will use hardware timer driven PWM by default. If you remove the slashes to un-comment the definition, it will use </w:t>
       </w:r>
@@ -15161,7 +15210,11 @@
         <w:t xml:space="preserve">This is especially true of some newer Arduinos based on 16 and 32 bit ARM processors rather than the traditional 8-bit AVR processors. </w:t>
       </w:r>
       <w:r>
-        <w:t xml:space="preserve">A better solution is to use a driver transistor. The schematic below shows a 2N2222 transistor but any similar NPN transistor should work. The base of the transistor is connected to the output of the Arduino using a 470 ohm resistor. The </w:t>
+        <w:t xml:space="preserve">A better solution is to use a driver transistor. The schematic below shows a 2N2222 transistor but any similar NPN transistor should work. The base of the transistor is </w:t>
+      </w:r>
+      <w:r>
+        <w:lastRenderedPageBreak/>
+        <w:t xml:space="preserve">connected to the output of the Arduino using a 470 ohm resistor. The </w:t>
       </w:r>
       <w:r>
         <w:t>emitter</w:t>
@@ -15184,7 +15237,6 @@
         <w:rPr>
           <w:noProof/>
         </w:rPr>
-        <w:lastRenderedPageBreak/>
         <w:drawing>
           <wp:inline distT="0" distB="0" distL="0" distR="0" wp14:anchorId="2C55218B" wp14:editId="58F49109">
             <wp:extent cx="2038350" cy="2066925"/>
@@ -15281,6 +15333,7 @@
         <w:rPr>
           <w:noProof/>
         </w:rPr>
+        <w:lastRenderedPageBreak/>
         <w:drawing>
           <wp:inline distT="0" distB="0" distL="0" distR="0" wp14:anchorId="396CE14F" wp14:editId="210C61C7">
             <wp:extent cx="4114800" cy="2822652"/>
@@ -15333,7 +15386,6 @@
     </w:p>
     <w:p>
       <w:r>
-        <w:lastRenderedPageBreak/>
         <w:tab/>
         <w:t xml:space="preserve">The circuit starts with an NPN transistor connected to the Arduino output pin via a 1K resistor. That NPN then drives up to four PNP transistors that drive the LEDs. Note that we have added a 33 ohm resistor to each LED to limit the current. </w:t>
       </w:r>
@@ -15457,16 +15509,16 @@
         <w:ind w:firstLine="720"/>
         <w:jc w:val="center"/>
       </w:pPr>
-      <w:bookmarkStart w:id="3" w:name="_GoBack"/>
       <w:r>
         <w:rPr>
           <w:noProof/>
         </w:rPr>
+        <w:lastRenderedPageBreak/>
         <w:drawing>
-          <wp:inline distT="0" distB="0" distL="0" distR="0">
-            <wp:extent cx="2293802" cy="2286000"/>
-            <wp:effectExtent l="0" t="0" r="0" b="0"/>
-            <wp:docPr id="20" name="Picture 20"/>
+          <wp:inline distT="0" distB="0" distL="0" distR="0" wp14:anchorId="0B0C39E0" wp14:editId="6F14FF05">
+            <wp:extent cx="2000250" cy="2047875"/>
+            <wp:effectExtent l="0" t="0" r="0" b="9525"/>
+            <wp:docPr id="1" name="Picture 1"/>
             <wp:cNvGraphicFramePr>
               <a:graphicFrameLocks xmlns:a="http://schemas.openxmlformats.org/drawingml/2006/main" noChangeAspect="1"/>
             </wp:cNvGraphicFramePr>
@@ -15495,7 +15547,7 @@
                   <pic:spPr bwMode="auto">
                     <a:xfrm>
                       <a:off x="0" y="0"/>
-                      <a:ext cx="2293802" cy="2286000"/>
+                      <a:ext cx="2000250" cy="2047875"/>
                     </a:xfrm>
                     <a:prstGeom prst="rect">
                       <a:avLst/>
@@ -15511,7 +15563,6 @@
           </wp:inline>
         </w:drawing>
       </w:r>
-      <w:bookmarkEnd w:id="3"/>
     </w:p>
     <w:p>
       <w:r>
@@ -15580,11 +15631,7 @@
         <w:t>demodulate</w:t>
       </w:r>
       <w:r>
-        <w:t xml:space="preserve"> this signal using a bandpass filter and automatic gain control. There is a </w:t>
-      </w:r>
-      <w:r>
-        <w:lastRenderedPageBreak/>
-        <w:t xml:space="preserve">4 or 5 digit number after the TSOP designation. The final two digits designate the frequency. The next most significant two digits describe the type of package. A most significant fifth digit may describe the type of AGC. Here is a link to a selector guide from Vishay in PDF format. </w:t>
+        <w:t xml:space="preserve"> this signal using a bandpass filter and automatic gain control. There is a 4 or 5 digit number after the TSOP designation. The final two digits designate the frequency. The next most significant two digits describe the type of package. A most significant fifth digit may describe the type of AGC. Here is a link to a selector guide from Vishay in PDF format. </w:t>
       </w:r>
       <w:hyperlink r:id="rId27" w:history="1">
         <w:r>
@@ -15757,7 +15804,6 @@
         <w:rPr>
           <w:noProof/>
         </w:rPr>
-        <w:lastRenderedPageBreak/>
         <w:drawing>
           <wp:inline distT="0" distB="0" distL="0" distR="0" wp14:anchorId="138848F2" wp14:editId="6E633591">
             <wp:extent cx="3352800" cy="3048000"/>
@@ -16205,6 +16251,8 @@
       <w:r>
         <w:t xml:space="preserve">  Serial.begin(9600);</w:t>
       </w:r>
+      <w:bookmarkStart w:id="3" w:name="_GoBack"/>
+      <w:bookmarkEnd w:id="3"/>
     </w:p>
     <w:p>
       <w:pPr>
@@ -25558,7 +25606,7 @@
     </w:p>
     <w:p>
       <w:pPr>
-        <w:pStyle w:val="Heading2"/>
+        <w:pStyle w:val="Heading3"/>
       </w:pPr>
       <w:r>
         <w:t>A.3.l Including Only Necessary Protocols</w:t>
@@ -25830,7 +25878,7 @@
     </w:p>
     <w:p>
       <w:pPr>
-        <w:pStyle w:val="Heading2"/>
+        <w:pStyle w:val="Heading3"/>
       </w:pPr>
       <w:r>
         <w:t>A.3.2 Creating Protocol Combo Classes</w:t>
@@ -27599,11 +27647,59 @@
       <w:r>
         <w:t>Combo.h.</w:t>
       </w:r>
+      <w:r>
+        <w:t xml:space="preserve"> </w:t>
+      </w:r>
     </w:p>
     <w:p>
       <w:r>
         <w:tab/>
         <w:t>The same holds true for protocols for toys such as IR controlled helicopters and drones and electronic pets such as the Zoomer dinosaur. We welcome the code but we will not make it an official protocol of the library. Such protocols should use protocol number 90. If you need to make it a permanent part of your library, you can edit the files yourself.</w:t>
+      </w:r>
+      <w:r>
+        <w:t xml:space="preserve"> </w:t>
+      </w:r>
+    </w:p>
+    <w:p>
+      <w:pPr>
+        <w:ind w:firstLine="720"/>
+      </w:pPr>
+      <w:r>
+        <w:t xml:space="preserve">We have provided a template for unsupported protocols in the file </w:t>
+      </w:r>
+      <w:r>
+        <w:t>IRLib</w:t>
+      </w:r>
+      <w:r>
+        <w:t>Protocols/unsupported/</w:t>
+      </w:r>
+      <w:r>
+        <w:t>IRLib</w:t>
+      </w:r>
+      <w:r>
+        <w:t>_90_Unsupported.h</w:t>
+      </w:r>
+    </w:p>
+    <w:p>
+      <w:pPr>
+        <w:ind w:firstLine="720"/>
+      </w:pPr>
+      <w:r>
+        <w:t>Note that to include such a file, you must include the subfolder name like this…</w:t>
+      </w:r>
+    </w:p>
+    <w:p>
+      <w:pPr>
+        <w:pStyle w:val="Code"/>
+      </w:pPr>
+      <w:r>
+        <w:t>#include &lt;unsupported/</w:t>
+      </w:r>
+      <w:r>
+        <w:t>IRLib</w:t>
+      </w:r>
+      <w:r>
+        <w:t>_90_Unsupported.h&gt;</w:t>
       </w:r>
     </w:p>
     <w:p>
@@ -27661,7 +27757,11 @@
     <w:p>
       <w:r>
         <w:tab/>
-        <w:t>I'm not very rigorous about my commenting style but in general I use multiline comments using  /*…*/ at the top of the file to explain its contents and between functions. Use groups of single-line amounts with double slashes inside functions or at the end of a line of code. In general I tried to keep line lengths for comments in the code itself something reasonable. I do not have a hard and fast rule on how many characters per line. Just try to make it readable.</w:t>
+        <w:t xml:space="preserve">I'm not very rigorous about my commenting style but in general I use multiline comments using  /*…*/ at the top of the file to explain its contents and between functions. Use groups of </w:t>
+      </w:r>
+      <w:r>
+        <w:lastRenderedPageBreak/>
+        <w:t>single-line amounts with double slashes inside functions or at the end of a line of code. In general I tried to keep line lengths for comments in the code itself something reasonable. I do not have a hard and fast rule on how many characters per line. Just try to make it readable.</w:t>
       </w:r>
     </w:p>
     <w:p>
@@ -27689,11 +27789,7 @@
         <w:tab/>
       </w:r>
       <w:r>
-        <w:t xml:space="preserve">As I have said, these are just guidelines to try to keep code consistent and readable and make it easier to maintain. And again I promise to be more likely to incorporate your </w:t>
-      </w:r>
-      <w:r>
-        <w:lastRenderedPageBreak/>
-        <w:t xml:space="preserve">suggestions and submissions into the actual distribution. The strength of open source is that it is community driven. I want to take advantage of that community. If you have any questions contact me at </w:t>
+        <w:t xml:space="preserve">As I have said, these are just guidelines to try to keep code consistent and readable and make it easier to maintain. And again I promise to be more likely to incorporate your suggestions and submissions into the actual distribution. The strength of open source is that it is community driven. I want to take advantage of that community. If you have any questions contact me at </w:t>
       </w:r>
       <w:hyperlink r:id="rId45" w:history="1">
         <w:r>
@@ -28349,7 +28445,7 @@
   <w:abstractNum w:abstractNumId="5" w15:restartNumberingAfterBreak="0">
     <w:nsid w:val="3BE45472"/>
     <w:multiLevelType w:val="multilevel"/>
-    <w:tmpl w:val="AB5A42FC"/>
+    <w:tmpl w:val="D30876F0"/>
     <w:lvl w:ilvl="0">
       <w:start w:val="1"/>
       <w:numFmt w:val="decimal"/>
@@ -28460,6 +28556,119 @@
     </w:lvl>
   </w:abstractNum>
   <w:abstractNum w:abstractNumId="6" w15:restartNumberingAfterBreak="0">
+    <w:nsid w:val="3EDE02AB"/>
+    <w:multiLevelType w:val="multilevel"/>
+    <w:tmpl w:val="ED94E144"/>
+    <w:lvl w:ilvl="0">
+      <w:start w:val="1"/>
+      <w:numFmt w:val="decimal"/>
+      <w:lvlText w:val="%1"/>
+      <w:lvlJc w:val="left"/>
+      <w:pPr>
+        <w:ind w:left="360" w:hanging="360"/>
+      </w:pPr>
+      <w:rPr>
+        <w:rFonts w:hint="default"/>
+      </w:rPr>
+    </w:lvl>
+    <w:lvl w:ilvl="1">
+      <w:start w:val="1"/>
+      <w:numFmt w:val="decimal"/>
+      <w:lvlText w:val="%1.%2"/>
+      <w:lvlJc w:val="left"/>
+      <w:pPr>
+        <w:ind w:left="360" w:hanging="360"/>
+      </w:pPr>
+      <w:rPr>
+        <w:rFonts w:hint="default"/>
+      </w:rPr>
+    </w:lvl>
+    <w:lvl w:ilvl="2">
+      <w:start w:val="1"/>
+      <w:numFmt w:val="decimal"/>
+      <w:lvlText w:val="%1.%2.%3"/>
+      <w:lvlJc w:val="left"/>
+      <w:pPr>
+        <w:ind w:left="720" w:hanging="720"/>
+      </w:pPr>
+      <w:rPr>
+        <w:rFonts w:hint="default"/>
+      </w:rPr>
+    </w:lvl>
+    <w:lvl w:ilvl="3">
+      <w:start w:val="1"/>
+      <w:numFmt w:val="decimal"/>
+      <w:lvlText w:val="%1.%2.%3.%4"/>
+      <w:lvlJc w:val="left"/>
+      <w:pPr>
+        <w:ind w:left="720" w:hanging="720"/>
+      </w:pPr>
+      <w:rPr>
+        <w:rFonts w:hint="default"/>
+      </w:rPr>
+    </w:lvl>
+    <w:lvl w:ilvl="4">
+      <w:start w:val="1"/>
+      <w:numFmt w:val="decimal"/>
+      <w:lvlText w:val="%1.%2.%3.%4.%5"/>
+      <w:lvlJc w:val="left"/>
+      <w:pPr>
+        <w:ind w:left="1080" w:hanging="1080"/>
+      </w:pPr>
+      <w:rPr>
+        <w:rFonts w:hint="default"/>
+      </w:rPr>
+    </w:lvl>
+    <w:lvl w:ilvl="5">
+      <w:start w:val="1"/>
+      <w:numFmt w:val="decimal"/>
+      <w:lvlText w:val="%1.%2.%3.%4.%5.%6"/>
+      <w:lvlJc w:val="left"/>
+      <w:pPr>
+        <w:ind w:left="1080" w:hanging="1080"/>
+      </w:pPr>
+      <w:rPr>
+        <w:rFonts w:hint="default"/>
+      </w:rPr>
+    </w:lvl>
+    <w:lvl w:ilvl="6">
+      <w:start w:val="1"/>
+      <w:numFmt w:val="decimal"/>
+      <w:lvlText w:val="%1.%2.%3.%4.%5.%6.%7"/>
+      <w:lvlJc w:val="left"/>
+      <w:pPr>
+        <w:ind w:left="1440" w:hanging="1440"/>
+      </w:pPr>
+      <w:rPr>
+        <w:rFonts w:hint="default"/>
+      </w:rPr>
+    </w:lvl>
+    <w:lvl w:ilvl="7">
+      <w:start w:val="1"/>
+      <w:numFmt w:val="decimal"/>
+      <w:lvlText w:val="%1.%2.%3.%4.%5.%6.%7.%8"/>
+      <w:lvlJc w:val="left"/>
+      <w:pPr>
+        <w:ind w:left="1440" w:hanging="1440"/>
+      </w:pPr>
+      <w:rPr>
+        <w:rFonts w:hint="default"/>
+      </w:rPr>
+    </w:lvl>
+    <w:lvl w:ilvl="8">
+      <w:start w:val="1"/>
+      <w:numFmt w:val="decimal"/>
+      <w:lvlText w:val="%1.%2.%3.%4.%5.%6.%7.%8.%9"/>
+      <w:lvlJc w:val="left"/>
+      <w:pPr>
+        <w:ind w:left="1800" w:hanging="1800"/>
+      </w:pPr>
+      <w:rPr>
+        <w:rFonts w:hint="default"/>
+      </w:rPr>
+    </w:lvl>
+  </w:abstractNum>
+  <w:abstractNum w:abstractNumId="7" w15:restartNumberingAfterBreak="0">
     <w:nsid w:val="4C9E1C5D"/>
     <w:multiLevelType w:val="hybridMultilevel"/>
     <w:tmpl w:val="C23641FE"/>
@@ -28572,7 +28781,7 @@
       </w:rPr>
     </w:lvl>
   </w:abstractNum>
-  <w:abstractNum w:abstractNumId="7" w15:restartNumberingAfterBreak="0">
+  <w:abstractNum w:abstractNumId="8" w15:restartNumberingAfterBreak="0">
     <w:nsid w:val="4CBE62B0"/>
     <w:multiLevelType w:val="hybridMultilevel"/>
     <w:tmpl w:val="7A1CE906"/>
@@ -28661,7 +28870,7 @@
       </w:pPr>
     </w:lvl>
   </w:abstractNum>
-  <w:abstractNum w:abstractNumId="8" w15:restartNumberingAfterBreak="0">
+  <w:abstractNum w:abstractNumId="9" w15:restartNumberingAfterBreak="0">
     <w:nsid w:val="57454336"/>
     <w:multiLevelType w:val="hybridMultilevel"/>
     <w:tmpl w:val="8694635A"/>
@@ -28774,7 +28983,7 @@
       </w:rPr>
     </w:lvl>
   </w:abstractNum>
-  <w:abstractNum w:abstractNumId="9" w15:restartNumberingAfterBreak="0">
+  <w:abstractNum w:abstractNumId="10" w15:restartNumberingAfterBreak="0">
     <w:nsid w:val="730C70DD"/>
     <w:multiLevelType w:val="multilevel"/>
     <w:tmpl w:val="0409001F"/>
@@ -28860,10 +29069,10 @@
       </w:pPr>
     </w:lvl>
   </w:abstractNum>
-  <w:abstractNum w:abstractNumId="10" w15:restartNumberingAfterBreak="0">
-    <w:nsid w:val="7458236A"/>
+  <w:abstractNum w:abstractNumId="11" w15:restartNumberingAfterBreak="0">
+    <w:nsid w:val="7A847A15"/>
     <w:multiLevelType w:val="multilevel"/>
-    <w:tmpl w:val="C61C991C"/>
+    <w:tmpl w:val="B99E5418"/>
     <w:lvl w:ilvl="0">
       <w:start w:val="1"/>
       <w:numFmt w:val="decimal"/>
@@ -28882,7 +29091,7 @@
       <w:lvlText w:val="%1.%2"/>
       <w:lvlJc w:val="left"/>
       <w:pPr>
-        <w:ind w:left="360" w:hanging="360"/>
+        <w:ind w:left="720" w:hanging="720"/>
       </w:pPr>
       <w:rPr>
         <w:rFonts w:hint="default"/>
@@ -28906,7 +29115,7 @@
       <w:lvlText w:val="%1.%2.%3.%4"/>
       <w:lvlJc w:val="left"/>
       <w:pPr>
-        <w:ind w:left="720" w:hanging="720"/>
+        <w:ind w:left="1080" w:hanging="1080"/>
       </w:pPr>
       <w:rPr>
         <w:rFonts w:hint="default"/>
@@ -28930,7 +29139,7 @@
       <w:lvlText w:val="%1.%2.%3.%4.%5.%6"/>
       <w:lvlJc w:val="left"/>
       <w:pPr>
-        <w:ind w:left="1080" w:hanging="1080"/>
+        <w:ind w:left="1440" w:hanging="1440"/>
       </w:pPr>
       <w:rPr>
         <w:rFonts w:hint="default"/>
@@ -28942,7 +29151,7 @@
       <w:lvlText w:val="%1.%2.%3.%4.%5.%6.%7"/>
       <w:lvlJc w:val="left"/>
       <w:pPr>
-        <w:ind w:left="1440" w:hanging="1440"/>
+        <w:ind w:left="1800" w:hanging="1800"/>
       </w:pPr>
       <w:rPr>
         <w:rFonts w:hint="default"/>
@@ -28954,7 +29163,7 @@
       <w:lvlText w:val="%1.%2.%3.%4.%5.%6.%7.%8"/>
       <w:lvlJc w:val="left"/>
       <w:pPr>
-        <w:ind w:left="1440" w:hanging="1440"/>
+        <w:ind w:left="1800" w:hanging="1800"/>
       </w:pPr>
       <w:rPr>
         <w:rFonts w:hint="default"/>
@@ -28966,14 +29175,14 @@
       <w:lvlText w:val="%1.%2.%3.%4.%5.%6.%7.%8.%9"/>
       <w:lvlJc w:val="left"/>
       <w:pPr>
-        <w:ind w:left="1800" w:hanging="1800"/>
+        <w:ind w:left="2160" w:hanging="2160"/>
       </w:pPr>
       <w:rPr>
         <w:rFonts w:hint="default"/>
       </w:rPr>
     </w:lvl>
   </w:abstractNum>
-  <w:abstractNum w:abstractNumId="11" w15:restartNumberingAfterBreak="0">
+  <w:abstractNum w:abstractNumId="12" w15:restartNumberingAfterBreak="0">
     <w:nsid w:val="7B4F59F5"/>
     <w:multiLevelType w:val="multilevel"/>
     <w:tmpl w:val="C1740718"/>
@@ -29090,7 +29299,7 @@
     <w:abstractNumId w:val="2"/>
   </w:num>
   <w:num w:numId="2">
-    <w:abstractNumId w:val="9"/>
+    <w:abstractNumId w:val="10"/>
   </w:num>
   <w:num w:numId="3">
     <w:abstractNumId w:val="5"/>
@@ -29102,25 +29311,28 @@
     <w:abstractNumId w:val="3"/>
   </w:num>
   <w:num w:numId="6">
-    <w:abstractNumId w:val="8"/>
+    <w:abstractNumId w:val="9"/>
   </w:num>
   <w:num w:numId="7">
     <w:abstractNumId w:val="1"/>
   </w:num>
   <w:num w:numId="8">
-    <w:abstractNumId w:val="7"/>
+    <w:abstractNumId w:val="8"/>
   </w:num>
   <w:num w:numId="9">
-    <w:abstractNumId w:val="11"/>
+    <w:abstractNumId w:val="12"/>
   </w:num>
   <w:num w:numId="10">
     <w:abstractNumId w:val="4"/>
   </w:num>
   <w:num w:numId="11">
-    <w:abstractNumId w:val="6"/>
+    <w:abstractNumId w:val="7"/>
   </w:num>
   <w:num w:numId="12">
-    <w:abstractNumId w:val="10"/>
+    <w:abstractNumId w:val="11"/>
+  </w:num>
+  <w:num w:numId="13">
+    <w:abstractNumId w:val="6"/>
   </w:num>
 </w:numbering>
 </file>
@@ -29549,11 +29761,10 @@
     <w:basedOn w:val="Normal"/>
     <w:next w:val="Normal"/>
     <w:link w:val="Heading2Char"/>
-    <w:autoRedefine/>
     <w:uiPriority w:val="9"/>
     <w:unhideWhenUsed/>
     <w:qFormat/>
-    <w:rsid w:val="009B799F"/>
+    <w:rsid w:val="004B1233"/>
     <w:pPr>
       <w:keepNext/>
       <w:keepLines/>
@@ -29575,7 +29786,7 @@
     <w:uiPriority w:val="9"/>
     <w:unhideWhenUsed/>
     <w:qFormat/>
-    <w:rsid w:val="0079023B"/>
+    <w:rsid w:val="00C36246"/>
     <w:pPr>
       <w:keepNext/>
       <w:keepLines/>
@@ -29654,7 +29865,7 @@
     <w:basedOn w:val="DefaultParagraphFont"/>
     <w:link w:val="Heading2"/>
     <w:uiPriority w:val="9"/>
-    <w:rsid w:val="009B799F"/>
+    <w:rsid w:val="006715C8"/>
     <w:rPr>
       <w:rFonts w:ascii="Arial" w:eastAsiaTheme="majorEastAsia" w:hAnsi="Arial" w:cstheme="majorBidi"/>
       <w:sz w:val="26"/>
@@ -29666,7 +29877,7 @@
     <w:basedOn w:val="DefaultParagraphFont"/>
     <w:link w:val="Heading3"/>
     <w:uiPriority w:val="9"/>
-    <w:rsid w:val="0079023B"/>
+    <w:rsid w:val="00C36246"/>
     <w:rPr>
       <w:rFonts w:ascii="Arial" w:eastAsiaTheme="majorEastAsia" w:hAnsi="Arial" w:cstheme="majorBidi"/>
       <w:sz w:val="24"/>
@@ -30289,7 +30500,7 @@
 </file>
 
 <file path=customXml/itemProps1.xml><?xml version="1.0" encoding="utf-8"?>
-<ds:datastoreItem xmlns:ds="http://schemas.openxmlformats.org/officeDocument/2006/customXml" ds:itemID="{E23540DB-6869-4CB6-AD45-D077CA379527}">
+<ds:datastoreItem xmlns:ds="http://schemas.openxmlformats.org/officeDocument/2006/customXml" ds:itemID="{DF748B47-F424-443E-A9FF-7DFB3BEC81D9}">
   <ds:schemaRefs>
     <ds:schemaRef ds:uri="http://schemas.openxmlformats.org/officeDocument/2006/bibliography"/>
   </ds:schemaRefs>

</xml_diff>